<commit_message>
Creación del archivo para trabajar.
Agregué el archivo con el que se va a trabajar; ya tiene secciones así
que ya se pueden agregar índices y todo esa onda, ya solo es de terminar
con las demás partes.
</commit_message>
<xml_diff>
--- a/docs/primer parcial/PRIMERA PARTE DOCUMENTO MAESTRO.docx
+++ b/docs/primer parcial/PRIMERA PARTE DOCUMENTO MAESTRO.docx
@@ -1,6 +1,6 @@
 
 <file path=word/document.xml><?xml version="1.0" encoding="utf-8"?>
-<w:document xmlns:wpc="http://schemas.microsoft.com/office/word/2010/wordprocessingCanvas" xmlns:mc="http://schemas.openxmlformats.org/markup-compatibility/2006" xmlns:o="urn:schemas-microsoft-com:office:office" xmlns:r="http://schemas.openxmlformats.org/officeDocument/2006/relationships" xmlns:m="http://schemas.openxmlformats.org/officeDocument/2006/math" xmlns:v="urn:schemas-microsoft-com:vml" xmlns:wp14="http://schemas.microsoft.com/office/word/2010/wordprocessingDrawing" xmlns:wp="http://schemas.openxmlformats.org/drawingml/2006/wordprocessingDrawing" xmlns:w10="urn:schemas-microsoft-com:office:word" xmlns:w="http://schemas.openxmlformats.org/wordprocessingml/2006/main" xmlns:w14="http://schemas.microsoft.com/office/word/2010/wordml" xmlns:wpg="http://schemas.microsoft.com/office/word/2010/wordprocessingGroup" xmlns:wpi="http://schemas.microsoft.com/office/word/2010/wordprocessingInk" xmlns:wne="http://schemas.microsoft.com/office/word/2006/wordml" xmlns:wps="http://schemas.microsoft.com/office/word/2010/wordprocessingShape" mc:Ignorable="w14 wp14">
+<w:document xmlns:wpc="http://schemas.microsoft.com/office/word/2010/wordprocessingCanvas" xmlns:mc="http://schemas.openxmlformats.org/markup-compatibility/2006" xmlns:o="urn:schemas-microsoft-com:office:office" xmlns:r="http://schemas.openxmlformats.org/officeDocument/2006/relationships" xmlns:m="http://schemas.openxmlformats.org/officeDocument/2006/math" xmlns:v="urn:schemas-microsoft-com:vml" xmlns:wp14="http://schemas.microsoft.com/office/word/2010/wordprocessingDrawing" xmlns:wp="http://schemas.openxmlformats.org/drawingml/2006/wordprocessingDrawing" xmlns:w10="urn:schemas-microsoft-com:office:word" xmlns:w="http://schemas.openxmlformats.org/wordprocessingml/2006/main" xmlns:w14="http://schemas.microsoft.com/office/word/2010/wordml" xmlns:w15="http://schemas.microsoft.com/office/word/2012/wordml" xmlns:wpg="http://schemas.microsoft.com/office/word/2010/wordprocessingGroup" xmlns:wpi="http://schemas.microsoft.com/office/word/2010/wordprocessingInk" xmlns:wne="http://schemas.microsoft.com/office/word/2006/wordml" xmlns:wps="http://schemas.microsoft.com/office/word/2010/wordprocessingShape" mc:Ignorable="w14 w15 wp14">
   <w:body>
     <w:p>
       <w:pPr>
@@ -31,6 +31,7 @@
         <w:autoSpaceDN w:val="0"/>
         <w:adjustRightInd w:val="0"/>
         <w:spacing w:after="0" w:line="240" w:lineRule="auto"/>
+        <w:jc w:val="center"/>
         <w:rPr>
           <w:rFonts w:ascii="Century Gothic" w:hAnsi="Century Gothic" w:cs="Arial"/>
           <w:b/>
@@ -49,21 +50,12 @@
           <w:color w:val="000000"/>
           <w:sz w:val="36"/>
           <w:szCs w:val="36"/>
-          <w:lang w:val="es-ES" w:eastAsia="es-ES"/>
         </w:rPr>
         <w:drawing>
-          <wp:anchor distT="0" distB="0" distL="114300" distR="114300" simplePos="0" relativeHeight="251659264" behindDoc="0" locked="0" layoutInCell="1" allowOverlap="1" wp14:anchorId="24B732AD" wp14:editId="231FD8B6">
-            <wp:simplePos x="0" y="0"/>
-            <wp:positionH relativeFrom="column">
-              <wp:posOffset>434340</wp:posOffset>
-            </wp:positionH>
-            <wp:positionV relativeFrom="paragraph">
-              <wp:posOffset>74295</wp:posOffset>
-            </wp:positionV>
-            <wp:extent cx="4476750" cy="2257425"/>
-            <wp:effectExtent l="19050" t="0" r="0" b="0"/>
-            <wp:wrapSquare wrapText="bothSides"/>
-            <wp:docPr id="1" name="Imagen 1"/>
+          <wp:inline distT="0" distB="0" distL="0" distR="0">
+            <wp:extent cx="2130725" cy="2410374"/>
+            <wp:effectExtent l="0" t="0" r="3175" b="9525"/>
+            <wp:docPr id="2" name="Imagen 2" descr="C:\Users\Christian\Documents\GitHub\Auditoria\Identidad Corporativa\H Consultores logo.fw.png"/>
             <wp:cNvGraphicFramePr>
               <a:graphicFrameLocks xmlns:a="http://schemas.openxmlformats.org/drawingml/2006/main" noChangeAspect="1"/>
             </wp:cNvGraphicFramePr>
@@ -71,13 +63,19 @@
               <a:graphicData uri="http://schemas.openxmlformats.org/drawingml/2006/picture">
                 <pic:pic xmlns:pic="http://schemas.openxmlformats.org/drawingml/2006/picture">
                   <pic:nvPicPr>
-                    <pic:cNvPr id="0" name="Picture 1"/>
+                    <pic:cNvPr id="0" name="Picture 1" descr="C:\Users\Christian\Documents\GitHub\Auditoria\Identidad Corporativa\H Consultores logo.fw.png"/>
                     <pic:cNvPicPr>
                       <a:picLocks noChangeAspect="1" noChangeArrowheads="1"/>
                     </pic:cNvPicPr>
                   </pic:nvPicPr>
                   <pic:blipFill>
-                    <a:blip r:embed="rId5" cstate="print"/>
+                    <a:blip r:embed="rId4">
+                      <a:extLst>
+                        <a:ext uri="{28A0092B-C50C-407E-A947-70E740481C1C}">
+                          <a14:useLocalDpi xmlns:a14="http://schemas.microsoft.com/office/drawing/2010/main" val="0"/>
+                        </a:ext>
+                      </a:extLst>
+                    </a:blip>
                     <a:srcRect/>
                     <a:stretch>
                       <a:fillRect/>
@@ -86,23 +84,20 @@
                   <pic:spPr bwMode="auto">
                     <a:xfrm>
                       <a:off x="0" y="0"/>
-                      <a:ext cx="4476750" cy="2257425"/>
+                      <a:ext cx="2159797" cy="2443261"/>
                     </a:xfrm>
                     <a:prstGeom prst="rect">
                       <a:avLst/>
                     </a:prstGeom>
                     <a:noFill/>
-                    <a:ln w="9525">
+                    <a:ln>
                       <a:noFill/>
-                      <a:miter lim="800000"/>
-                      <a:headEnd/>
-                      <a:tailEnd/>
                     </a:ln>
                   </pic:spPr>
                 </pic:pic>
               </a:graphicData>
             </a:graphic>
-          </wp:anchor>
+          </wp:inline>
         </w:drawing>
       </w:r>
     </w:p>
@@ -112,139 +107,6 @@
         <w:autoSpaceDN w:val="0"/>
         <w:adjustRightInd w:val="0"/>
         <w:spacing w:after="0" w:line="240" w:lineRule="auto"/>
-        <w:rPr>
-          <w:rFonts w:ascii="Century Gothic" w:hAnsi="Century Gothic" w:cs="Arial"/>
-          <w:b/>
-          <w:bCs/>
-          <w:color w:val="000000"/>
-          <w:sz w:val="36"/>
-          <w:szCs w:val="36"/>
-        </w:rPr>
-      </w:pPr>
-    </w:p>
-    <w:p>
-      <w:pPr>
-        <w:autoSpaceDE w:val="0"/>
-        <w:autoSpaceDN w:val="0"/>
-        <w:adjustRightInd w:val="0"/>
-        <w:spacing w:after="0" w:line="240" w:lineRule="auto"/>
-        <w:rPr>
-          <w:rFonts w:ascii="Century Gothic" w:hAnsi="Century Gothic" w:cs="Arial"/>
-          <w:b/>
-          <w:bCs/>
-          <w:color w:val="000000"/>
-          <w:sz w:val="36"/>
-          <w:szCs w:val="36"/>
-        </w:rPr>
-      </w:pPr>
-    </w:p>
-    <w:p>
-      <w:pPr>
-        <w:autoSpaceDE w:val="0"/>
-        <w:autoSpaceDN w:val="0"/>
-        <w:adjustRightInd w:val="0"/>
-        <w:spacing w:after="0" w:line="240" w:lineRule="auto"/>
-        <w:jc w:val="center"/>
-        <w:rPr>
-          <w:rFonts w:ascii="Century Gothic" w:hAnsi="Century Gothic" w:cs="Times New Roman"/>
-          <w:b/>
-          <w:sz w:val="24"/>
-          <w:szCs w:val="24"/>
-        </w:rPr>
-      </w:pPr>
-      <w:r>
-        <w:rPr>
-          <w:rFonts w:ascii="Century Gothic" w:hAnsi="Century Gothic" w:cs="Times New Roman"/>
-          <w:b/>
-          <w:sz w:val="24"/>
-          <w:szCs w:val="24"/>
-        </w:rPr>
-        <w:t>DISEÑAR UN LOGOTIPO PARA CONSULTORIA Y ADUITORIA</w:t>
-      </w:r>
-      <w:r>
-        <w:rPr>
-          <w:rFonts w:ascii="Century Gothic" w:hAnsi="Century Gothic" w:cs="Times New Roman"/>
-          <w:b/>
-          <w:sz w:val="24"/>
-          <w:szCs w:val="24"/>
-        </w:rPr>
-        <w:t xml:space="preserve"> ESTE ES SOLO UN EJEMPLO</w:t>
-      </w:r>
-    </w:p>
-    <w:p>
-      <w:pPr>
-        <w:autoSpaceDE w:val="0"/>
-        <w:autoSpaceDN w:val="0"/>
-        <w:adjustRightInd w:val="0"/>
-        <w:spacing w:after="0" w:line="240" w:lineRule="auto"/>
-        <w:jc w:val="center"/>
-        <w:rPr>
-          <w:rFonts w:ascii="Century Gothic" w:hAnsi="Century Gothic" w:cs="Arial"/>
-          <w:b/>
-          <w:bCs/>
-          <w:color w:val="000000"/>
-          <w:sz w:val="32"/>
-          <w:szCs w:val="32"/>
-        </w:rPr>
-      </w:pPr>
-    </w:p>
-    <w:p>
-      <w:pPr>
-        <w:autoSpaceDE w:val="0"/>
-        <w:autoSpaceDN w:val="0"/>
-        <w:adjustRightInd w:val="0"/>
-        <w:spacing w:after="0" w:line="240" w:lineRule="auto"/>
-        <w:jc w:val="center"/>
-        <w:rPr>
-          <w:rFonts w:ascii="Century Gothic" w:hAnsi="Century Gothic" w:cs="Arial"/>
-          <w:b/>
-          <w:bCs/>
-          <w:color w:val="000000"/>
-          <w:sz w:val="32"/>
-          <w:szCs w:val="32"/>
-        </w:rPr>
-      </w:pPr>
-    </w:p>
-    <w:p>
-      <w:pPr>
-        <w:autoSpaceDE w:val="0"/>
-        <w:autoSpaceDN w:val="0"/>
-        <w:adjustRightInd w:val="0"/>
-        <w:spacing w:after="0" w:line="240" w:lineRule="auto"/>
-        <w:jc w:val="center"/>
-        <w:rPr>
-          <w:rFonts w:ascii="Century Gothic" w:hAnsi="Century Gothic" w:cs="Arial"/>
-          <w:b/>
-          <w:bCs/>
-          <w:color w:val="000000"/>
-          <w:sz w:val="32"/>
-          <w:szCs w:val="32"/>
-        </w:rPr>
-      </w:pPr>
-    </w:p>
-    <w:p>
-      <w:pPr>
-        <w:autoSpaceDE w:val="0"/>
-        <w:autoSpaceDN w:val="0"/>
-        <w:adjustRightInd w:val="0"/>
-        <w:spacing w:after="0" w:line="240" w:lineRule="auto"/>
-        <w:jc w:val="center"/>
-        <w:rPr>
-          <w:rFonts w:ascii="Century Gothic" w:hAnsi="Century Gothic" w:cs="Arial"/>
-          <w:b/>
-          <w:bCs/>
-          <w:color w:val="000000"/>
-          <w:sz w:val="32"/>
-          <w:szCs w:val="32"/>
-        </w:rPr>
-      </w:pPr>
-    </w:p>
-    <w:p>
-      <w:pPr>
-        <w:autoSpaceDE w:val="0"/>
-        <w:autoSpaceDN w:val="0"/>
-        <w:adjustRightInd w:val="0"/>
-        <w:spacing w:after="0" w:line="240" w:lineRule="auto"/>
         <w:jc w:val="center"/>
         <w:rPr>
           <w:rFonts w:ascii="Century Gothic" w:hAnsi="Century Gothic" w:cs="Arial"/>
@@ -326,7 +188,7 @@
           <w:sz w:val="32"/>
           <w:szCs w:val="32"/>
         </w:rPr>
-        <w:t xml:space="preserve">NOMBRE DE LA CORPORACION </w:t>
+        <w:t>H CONSULTORES</w:t>
       </w:r>
     </w:p>
     <w:p>
@@ -459,10 +321,10 @@
         <w:rPr>
           <w:rFonts w:ascii="Century Gothic" w:hAnsi="Century Gothic" w:cs="Arial"/>
           <w:b/>
-          <w:bCs/>
-          <w:color w:val="000000"/>
-          <w:sz w:val="20"/>
-          <w:szCs w:val="20"/>
+          <w:color w:val="000000"/>
+          <w:sz w:val="24"/>
+          <w:szCs w:val="24"/>
+          <w:lang w:val="en-US"/>
         </w:rPr>
       </w:pPr>
       <w:r>
@@ -472,8 +334,132 @@
           <w:color w:val="000000"/>
           <w:sz w:val="24"/>
           <w:szCs w:val="24"/>
-        </w:rPr>
-        <w:t>NOMBRE DEL (O LOS) INTEGRANTES</w:t>
+          <w:lang w:val="en-US"/>
+        </w:rPr>
+        <w:t xml:space="preserve">David </w:t>
+      </w:r>
+      <w:proofErr w:type="spellStart"/>
+      <w:r>
+        <w:rPr>
+          <w:rFonts w:ascii="Century Gothic" w:hAnsi="Century Gothic" w:cs="Arial"/>
+          <w:b/>
+          <w:color w:val="000000"/>
+          <w:sz w:val="24"/>
+          <w:szCs w:val="24"/>
+          <w:lang w:val="en-US"/>
+        </w:rPr>
+        <w:t>Zahid</w:t>
+      </w:r>
+      <w:proofErr w:type="spellEnd"/>
+      <w:r>
+        <w:rPr>
+          <w:rFonts w:ascii="Century Gothic" w:hAnsi="Century Gothic" w:cs="Arial"/>
+          <w:b/>
+          <w:color w:val="000000"/>
+          <w:sz w:val="24"/>
+          <w:szCs w:val="24"/>
+          <w:lang w:val="en-US"/>
+        </w:rPr>
+        <w:t xml:space="preserve"> Jiménez </w:t>
+      </w:r>
+      <w:proofErr w:type="spellStart"/>
+      <w:r>
+        <w:rPr>
+          <w:rFonts w:ascii="Century Gothic" w:hAnsi="Century Gothic" w:cs="Arial"/>
+          <w:b/>
+          <w:color w:val="000000"/>
+          <w:sz w:val="24"/>
+          <w:szCs w:val="24"/>
+          <w:lang w:val="en-US"/>
+        </w:rPr>
+        <w:t>Grez</w:t>
+      </w:r>
+      <w:proofErr w:type="spellEnd"/>
+      <w:r>
+        <w:rPr>
+          <w:rFonts w:ascii="Century Gothic" w:hAnsi="Century Gothic" w:cs="Arial"/>
+          <w:b/>
+          <w:color w:val="000000"/>
+          <w:sz w:val="24"/>
+          <w:szCs w:val="24"/>
+          <w:lang w:val="en-US"/>
+        </w:rPr>
+        <w:t>.</w:t>
+      </w:r>
+    </w:p>
+    <w:p>
+      <w:pPr>
+        <w:autoSpaceDE w:val="0"/>
+        <w:autoSpaceDN w:val="0"/>
+        <w:adjustRightInd w:val="0"/>
+        <w:spacing w:after="0" w:line="240" w:lineRule="auto"/>
+        <w:rPr>
+          <w:rFonts w:ascii="Century Gothic" w:hAnsi="Century Gothic" w:cs="Arial"/>
+          <w:b/>
+          <w:color w:val="000000"/>
+          <w:sz w:val="24"/>
+          <w:szCs w:val="24"/>
+        </w:rPr>
+      </w:pPr>
+      <w:r>
+        <w:rPr>
+          <w:rFonts w:ascii="Century Gothic" w:hAnsi="Century Gothic" w:cs="Arial"/>
+          <w:b/>
+          <w:color w:val="000000"/>
+          <w:sz w:val="24"/>
+          <w:szCs w:val="24"/>
+        </w:rPr>
+        <w:t>Jonathan Salas Hernández.</w:t>
+      </w:r>
+    </w:p>
+    <w:p>
+      <w:pPr>
+        <w:autoSpaceDE w:val="0"/>
+        <w:autoSpaceDN w:val="0"/>
+        <w:adjustRightInd w:val="0"/>
+        <w:spacing w:after="0" w:line="240" w:lineRule="auto"/>
+        <w:rPr>
+          <w:rFonts w:ascii="Century Gothic" w:hAnsi="Century Gothic" w:cs="Arial"/>
+          <w:b/>
+          <w:color w:val="000000"/>
+          <w:sz w:val="24"/>
+          <w:szCs w:val="24"/>
+        </w:rPr>
+      </w:pPr>
+      <w:r>
+        <w:rPr>
+          <w:rFonts w:ascii="Century Gothic" w:hAnsi="Century Gothic" w:cs="Arial"/>
+          <w:b/>
+          <w:color w:val="000000"/>
+          <w:sz w:val="24"/>
+          <w:szCs w:val="24"/>
+        </w:rPr>
+        <w:t>Adalberto Vargas Moreno.</w:t>
+      </w:r>
+    </w:p>
+    <w:p>
+      <w:pPr>
+        <w:autoSpaceDE w:val="0"/>
+        <w:autoSpaceDN w:val="0"/>
+        <w:adjustRightInd w:val="0"/>
+        <w:spacing w:after="0" w:line="240" w:lineRule="auto"/>
+        <w:rPr>
+          <w:rFonts w:ascii="Century Gothic" w:hAnsi="Century Gothic" w:cs="Arial"/>
+          <w:b/>
+          <w:color w:val="000000"/>
+          <w:sz w:val="24"/>
+          <w:szCs w:val="24"/>
+        </w:rPr>
+      </w:pPr>
+      <w:r>
+        <w:rPr>
+          <w:rFonts w:ascii="Century Gothic" w:hAnsi="Century Gothic" w:cs="Arial"/>
+          <w:b/>
+          <w:color w:val="000000"/>
+          <w:sz w:val="24"/>
+          <w:szCs w:val="24"/>
+        </w:rPr>
+        <w:t>Christian Yamil Castillo Covarrubias.</w:t>
       </w:r>
     </w:p>
     <w:p>
@@ -1732,52 +1718,45 @@
     </w:p>
     <w:p>
       <w:pPr>
-        <w:autoSpaceDE w:val="0"/>
-        <w:autoSpaceDN w:val="0"/>
-        <w:adjustRightInd w:val="0"/>
-        <w:spacing w:after="0" w:line="240" w:lineRule="auto"/>
-        <w:rPr>
-          <w:rFonts w:ascii="Century Gothic" w:hAnsi="Century Gothic" w:cs="Arial"/>
-          <w:b/>
-          <w:bCs/>
-          <w:color w:val="000000"/>
-          <w:sz w:val="20"/>
-          <w:szCs w:val="20"/>
-        </w:rPr>
-      </w:pPr>
-    </w:p>
-    <w:p>
-      <w:pPr>
-        <w:autoSpaceDE w:val="0"/>
-        <w:autoSpaceDN w:val="0"/>
-        <w:adjustRightInd w:val="0"/>
-        <w:spacing w:after="0" w:line="240" w:lineRule="auto"/>
-        <w:rPr>
-          <w:rFonts w:ascii="Century Gothic" w:hAnsi="Century Gothic" w:cs="Arial"/>
-          <w:b/>
-          <w:bCs/>
-          <w:color w:val="000000"/>
-          <w:sz w:val="20"/>
-          <w:szCs w:val="20"/>
-        </w:rPr>
-      </w:pPr>
-    </w:p>
-    <w:p>
-      <w:pPr>
-        <w:autoSpaceDE w:val="0"/>
-        <w:autoSpaceDN w:val="0"/>
-        <w:adjustRightInd w:val="0"/>
-        <w:spacing w:after="0" w:line="240" w:lineRule="auto"/>
-        <w:jc w:val="center"/>
-        <w:rPr>
-          <w:rFonts w:ascii="Century Gothic" w:hAnsi="Century Gothic" w:cs="Arial"/>
-          <w:b/>
-          <w:bCs/>
-          <w:color w:val="000000"/>
-          <w:sz w:val="32"/>
-          <w:szCs w:val="20"/>
-        </w:rPr>
-      </w:pPr>
+        <w:rPr>
+          <w:rFonts w:ascii="Century Gothic" w:hAnsi="Century Gothic" w:cs="Arial"/>
+          <w:b/>
+          <w:bCs/>
+          <w:color w:val="000000"/>
+          <w:sz w:val="20"/>
+          <w:szCs w:val="20"/>
+        </w:rPr>
+      </w:pPr>
+      <w:r>
+        <w:rPr>
+          <w:rFonts w:ascii="Century Gothic" w:hAnsi="Century Gothic" w:cs="Arial"/>
+          <w:b/>
+          <w:bCs/>
+          <w:color w:val="000000"/>
+          <w:sz w:val="20"/>
+          <w:szCs w:val="20"/>
+        </w:rPr>
+        <w:br w:type="page"/>
+      </w:r>
+    </w:p>
+    <w:p>
+      <w:pPr>
+        <w:autoSpaceDE w:val="0"/>
+        <w:autoSpaceDN w:val="0"/>
+        <w:adjustRightInd w:val="0"/>
+        <w:spacing w:after="0" w:line="240" w:lineRule="auto"/>
+        <w:jc w:val="center"/>
+        <w:rPr>
+          <w:rFonts w:ascii="Century Gothic" w:hAnsi="Century Gothic" w:cs="Arial"/>
+          <w:b/>
+          <w:bCs/>
+          <w:color w:val="000000"/>
+          <w:sz w:val="32"/>
+          <w:szCs w:val="20"/>
+        </w:rPr>
+      </w:pPr>
+      <w:bookmarkStart w:id="0" w:name="_GoBack"/>
+      <w:bookmarkEnd w:id="0"/>
       <w:r>
         <w:rPr>
           <w:rFonts w:ascii="Century Gothic" w:hAnsi="Century Gothic" w:cs="Arial"/>
@@ -2987,8 +2966,8 @@
         </w:rPr>
         <w:pict>
           <v:shape id="_x0000_s1031" type="#_x0000_t136" style="position:absolute;left:0;text-align:left;margin-left:-5.55pt;margin-top:7.35pt;width:414pt;height:441pt;z-index:251662336" fillcolor="#60c" strokecolor="#c9f">
-            <v:fill r:id="rId6" o:title="" color2="#c0c" focus="100%" type="gradient"/>
-            <v:stroke r:id="rId6" o:title=""/>
+            <v:fill r:id="rId5" o:title="" color2="#c0c" focus="100%" type="gradient"/>
+            <v:stroke r:id="rId5" o:title=""/>
             <v:shadow on="t" color="#99f" opacity="52429f" offset="3pt,3pt"/>
             <v:textpath style="font-family:&quot;Impact&quot;;v-text-kern:t" trim="t" fitpath="t" string="CAPITULO I&#10;INVESTIGACIÓN &#10;PRELIMINAR"/>
             <w10:wrap type="square"/>
@@ -3215,8 +3194,6 @@
           <w:szCs w:val="20"/>
         </w:rPr>
       </w:pPr>
-      <w:bookmarkStart w:id="0" w:name="_GoBack"/>
-      <w:bookmarkEnd w:id="0"/>
     </w:p>
     <w:p>
       <w:pPr>
@@ -3309,8 +3286,8 @@
         <w:lastRenderedPageBreak/>
         <w:pict>
           <v:shape id="_x0000_s1030" type="#_x0000_t136" style="position:absolute;margin-left:.45pt;margin-top:83.7pt;width:414pt;height:441pt;z-index:251661312" fillcolor="#60c" strokecolor="#c9f">
-            <v:fill r:id="rId6" o:title="" color2="#c0c" focus="100%" type="gradient"/>
-            <v:stroke r:id="rId6" o:title=""/>
+            <v:fill r:id="rId5" o:title="" color2="#c0c" focus="100%" type="gradient"/>
+            <v:stroke r:id="rId5" o:title=""/>
             <v:shadow on="t" color="#99f" opacity="52429f" offset="3pt,3pt"/>
             <v:textpath style="font-family:&quot;Impact&quot;;v-text-kern:t" trim="t" fitpath="t" string="CAPITULO II&#10;AUDITORIA &#10;INFORMÁTICA"/>
             <w10:wrap type="square"/>
@@ -4573,7 +4550,29 @@
           <w:highlight w:val="yellow"/>
           <w:lang w:eastAsia="es-ES"/>
         </w:rPr>
-        <w:t xml:space="preserve"> (OA) y esta constituida por 3 computadoras Pentium IV y </w:t>
+        <w:t xml:space="preserve"> (OA) y </w:t>
+      </w:r>
+      <w:proofErr w:type="spellStart"/>
+      <w:r>
+        <w:rPr>
+          <w:rFonts w:ascii="Century Gothic" w:eastAsia="Times New Roman" w:hAnsi="Century Gothic" w:cs="Times New Roman"/>
+          <w:sz w:val="24"/>
+          <w:szCs w:val="24"/>
+          <w:highlight w:val="yellow"/>
+          <w:lang w:eastAsia="es-ES"/>
+        </w:rPr>
+        <w:t>esta</w:t>
+      </w:r>
+      <w:proofErr w:type="spellEnd"/>
+      <w:r>
+        <w:rPr>
+          <w:rFonts w:ascii="Century Gothic" w:eastAsia="Times New Roman" w:hAnsi="Century Gothic" w:cs="Times New Roman"/>
+          <w:sz w:val="24"/>
+          <w:szCs w:val="24"/>
+          <w:highlight w:val="yellow"/>
+          <w:lang w:eastAsia="es-ES"/>
+        </w:rPr>
+        <w:t xml:space="preserve"> constituida por 3 computadoras Pentium IV y </w:t>
       </w:r>
       <w:proofErr w:type="spellStart"/>
       <w:r>
@@ -4610,7 +4609,7 @@
 </file>
 
 <file path=word/styles.xml><?xml version="1.0" encoding="utf-8"?>
-<w:styles xmlns:mc="http://schemas.openxmlformats.org/markup-compatibility/2006" xmlns:r="http://schemas.openxmlformats.org/officeDocument/2006/relationships" xmlns:w="http://schemas.openxmlformats.org/wordprocessingml/2006/main" xmlns:w14="http://schemas.microsoft.com/office/word/2010/wordml" mc:Ignorable="w14">
+<w:styles xmlns:mc="http://schemas.openxmlformats.org/markup-compatibility/2006" xmlns:r="http://schemas.openxmlformats.org/officeDocument/2006/relationships" xmlns:w="http://schemas.openxmlformats.org/wordprocessingml/2006/main" xmlns:w14="http://schemas.microsoft.com/office/word/2010/wordml" xmlns:w15="http://schemas.microsoft.com/office/word/2012/wordml" mc:Ignorable="w14 w15">
   <w:docDefaults>
     <w:rPrDefault>
       <w:rPr>
@@ -4626,339 +4625,378 @@
       </w:pPr>
     </w:pPrDefault>
   </w:docDefaults>
-  <w:latentStyles w:defLockedState="0" w:defUIPriority="99" w:defSemiHidden="1" w:defUnhideWhenUsed="1" w:defQFormat="0" w:count="267">
-    <w:lsdException w:name="Normal" w:semiHidden="0" w:uiPriority="0" w:unhideWhenUsed="0" w:qFormat="1"/>
-    <w:lsdException w:name="heading 1" w:semiHidden="0" w:uiPriority="9" w:unhideWhenUsed="0" w:qFormat="1"/>
-    <w:lsdException w:name="heading 2" w:uiPriority="9" w:qFormat="1"/>
-    <w:lsdException w:name="heading 3" w:uiPriority="9" w:qFormat="1"/>
-    <w:lsdException w:name="heading 4" w:uiPriority="9" w:qFormat="1"/>
-    <w:lsdException w:name="heading 5" w:uiPriority="9" w:qFormat="1"/>
-    <w:lsdException w:name="heading 6" w:uiPriority="9" w:qFormat="1"/>
-    <w:lsdException w:name="heading 7" w:uiPriority="9" w:qFormat="1"/>
-    <w:lsdException w:name="heading 8" w:uiPriority="9" w:qFormat="1"/>
-    <w:lsdException w:name="heading 9" w:uiPriority="9" w:qFormat="1"/>
-    <w:lsdException w:name="toc 1" w:uiPriority="39"/>
-    <w:lsdException w:name="toc 2" w:uiPriority="39"/>
-    <w:lsdException w:name="toc 3" w:uiPriority="39"/>
-    <w:lsdException w:name="toc 4" w:uiPriority="39"/>
-    <w:lsdException w:name="toc 5" w:uiPriority="39"/>
-    <w:lsdException w:name="toc 6" w:uiPriority="39"/>
-    <w:lsdException w:name="toc 7" w:uiPriority="39"/>
-    <w:lsdException w:name="toc 8" w:uiPriority="39"/>
-    <w:lsdException w:name="toc 9" w:uiPriority="39"/>
-    <w:lsdException w:name="caption" w:uiPriority="35" w:qFormat="1"/>
-    <w:lsdException w:name="Title" w:semiHidden="0" w:uiPriority="10" w:unhideWhenUsed="0" w:qFormat="1"/>
-    <w:lsdException w:name="Default Paragraph Font" w:uiPriority="1"/>
-    <w:lsdException w:name="Subtitle" w:semiHidden="0" w:uiPriority="11" w:unhideWhenUsed="0" w:qFormat="1"/>
-    <w:lsdException w:name="Strong" w:semiHidden="0" w:uiPriority="22" w:unhideWhenUsed="0" w:qFormat="1"/>
-    <w:lsdException w:name="Emphasis" w:semiHidden="0" w:uiPriority="20" w:unhideWhenUsed="0" w:qFormat="1"/>
-    <w:lsdException w:name="Table Grid" w:semiHidden="0" w:uiPriority="59" w:unhideWhenUsed="0"/>
-    <w:lsdException w:name="Placeholder Text" w:unhideWhenUsed="0"/>
-    <w:lsdException w:name="No Spacing" w:semiHidden="0" w:uiPriority="1" w:unhideWhenUsed="0" w:qFormat="1"/>
-    <w:lsdException w:name="Light Shading" w:semiHidden="0" w:uiPriority="60" w:unhideWhenUsed="0"/>
-    <w:lsdException w:name="Light List" w:semiHidden="0" w:uiPriority="61" w:unhideWhenUsed="0"/>
-    <w:lsdException w:name="Light Grid" w:semiHidden="0" w:uiPriority="62" w:unhideWhenUsed="0"/>
-    <w:lsdException w:name="Medium Shading 1" w:semiHidden="0" w:uiPriority="63" w:unhideWhenUsed="0"/>
-    <w:lsdException w:name="Medium Shading 2" w:semiHidden="0" w:uiPriority="64" w:unhideWhenUsed="0"/>
-    <w:lsdException w:name="Medium List 1" w:semiHidden="0" w:uiPriority="65" w:unhideWhenUsed="0"/>
-    <w:lsdException w:name="Medium List 2" w:semiHidden="0" w:uiPriority="66" w:unhideWhenUsed="0"/>
-    <w:lsdException w:name="Medium Grid 1" w:semiHidden="0" w:uiPriority="67" w:unhideWhenUsed="0"/>
-    <w:lsdException w:name="Medium Grid 2" w:semiHidden="0" w:uiPriority="68" w:unhideWhenUsed="0"/>
-    <w:lsdException w:name="Medium Grid 3" w:semiHidden="0" w:uiPriority="69" w:unhideWhenUsed="0"/>
-    <w:lsdException w:name="Dark List" w:semiHidden="0" w:uiPriority="70" w:unhideWhenUsed="0"/>
-    <w:lsdException w:name="Colorful Shading" w:semiHidden="0" w:uiPriority="71" w:unhideWhenUsed="0"/>
-    <w:lsdException w:name="Colorful List" w:semiHidden="0" w:uiPriority="72" w:unhideWhenUsed="0"/>
-    <w:lsdException w:name="Colorful Grid" w:semiHidden="0" w:uiPriority="73" w:unhideWhenUsed="0"/>
-    <w:lsdException w:name="Light Shading Accent 1" w:semiHidden="0" w:uiPriority="60" w:unhideWhenUsed="0"/>
-    <w:lsdException w:name="Light List Accent 1" w:semiHidden="0" w:uiPriority="61" w:unhideWhenUsed="0"/>
-    <w:lsdException w:name="Light Grid Accent 1" w:semiHidden="0" w:uiPriority="62" w:unhideWhenUsed="0"/>
-    <w:lsdException w:name="Medium Shading 1 Accent 1" w:semiHidden="0" w:uiPriority="63" w:unhideWhenUsed="0"/>
-    <w:lsdException w:name="Medium Shading 2 Accent 1" w:semiHidden="0" w:uiPriority="64" w:unhideWhenUsed="0"/>
-    <w:lsdException w:name="Medium List 1 Accent 1" w:semiHidden="0" w:uiPriority="65" w:unhideWhenUsed="0"/>
-    <w:lsdException w:name="Revision" w:unhideWhenUsed="0"/>
-    <w:lsdException w:name="List Paragraph" w:semiHidden="0" w:uiPriority="34" w:unhideWhenUsed="0" w:qFormat="1"/>
-    <w:lsdException w:name="Quote" w:semiHidden="0" w:uiPriority="29" w:unhideWhenUsed="0" w:qFormat="1"/>
-    <w:lsdException w:name="Intense Quote" w:semiHidden="0" w:uiPriority="30" w:unhideWhenUsed="0" w:qFormat="1"/>
-    <w:lsdException w:name="Medium List 2 Accent 1" w:semiHidden="0" w:uiPriority="66" w:unhideWhenUsed="0"/>
-    <w:lsdException w:name="Medium Grid 1 Accent 1" w:semiHidden="0" w:uiPriority="67" w:unhideWhenUsed="0"/>
-    <w:lsdException w:name="Medium Grid 2 Accent 1" w:semiHidden="0" w:uiPriority="68" w:unhideWhenUsed="0"/>
-    <w:lsdException w:name="Medium Grid 3 Accent 1" w:semiHidden="0" w:uiPriority="69" w:unhideWhenUsed="0"/>
-    <w:lsdException w:name="Dark List Accent 1" w:semiHidden="0" w:uiPriority="70" w:unhideWhenUsed="0"/>
-    <w:lsdException w:name="Colorful Shading Accent 1" w:semiHidden="0" w:uiPriority="71" w:unhideWhenUsed="0"/>
-    <w:lsdException w:name="Colorful List Accent 1" w:semiHidden="0" w:uiPriority="72" w:unhideWhenUsed="0"/>
-    <w:lsdException w:name="Colorful Grid Accent 1" w:semiHidden="0" w:uiPriority="73" w:unhideWhenUsed="0"/>
-    <w:lsdException w:name="Light Shading Accent 2" w:semiHidden="0" w:uiPriority="60" w:unhideWhenUsed="0"/>
-    <w:lsdException w:name="Light List Accent 2" w:semiHidden="0" w:uiPriority="61" w:unhideWhenUsed="0"/>
-    <w:lsdException w:name="Light Grid Accent 2" w:semiHidden="0" w:uiPriority="62" w:unhideWhenUsed="0"/>
-    <w:lsdException w:name="Medium Shading 1 Accent 2" w:semiHidden="0" w:uiPriority="63" w:unhideWhenUsed="0"/>
-    <w:lsdException w:name="Medium Shading 2 Accent 2" w:semiHidden="0" w:uiPriority="64" w:unhideWhenUsed="0"/>
-    <w:lsdException w:name="Medium List 1 Accent 2" w:semiHidden="0" w:uiPriority="65" w:unhideWhenUsed="0"/>
-    <w:lsdException w:name="Medium List 2 Accent 2" w:semiHidden="0" w:uiPriority="66" w:unhideWhenUsed="0"/>
-    <w:lsdException w:name="Medium Grid 1 Accent 2" w:semiHidden="0" w:uiPriority="67" w:unhideWhenUsed="0"/>
-    <w:lsdException w:name="Medium Grid 2 Accent 2" w:semiHidden="0" w:uiPriority="68" w:unhideWhenUsed="0"/>
-    <w:lsdException w:name="Medium Grid 3 Accent 2" w:semiHidden="0" w:uiPriority="69" w:unhideWhenUsed="0"/>
-    <w:lsdException w:name="Dark List Accent 2" w:semiHidden="0" w:uiPriority="70" w:unhideWhenUsed="0"/>
-    <w:lsdException w:name="Colorful Shading Accent 2" w:semiHidden="0" w:uiPriority="71" w:unhideWhenUsed="0"/>
-    <w:lsdException w:name="Colorful List Accent 2" w:semiHidden="0" w:uiPriority="72" w:unhideWhenUsed="0"/>
-    <w:lsdException w:name="Colorful Grid Accent 2" w:semiHidden="0" w:uiPriority="73" w:unhideWhenUsed="0"/>
-    <w:lsdException w:name="Light Shading Accent 3" w:semiHidden="0" w:uiPriority="60" w:unhideWhenUsed="0"/>
-    <w:lsdException w:name="Light List Accent 3" w:semiHidden="0" w:uiPriority="61" w:unhideWhenUsed="0"/>
-    <w:lsdException w:name="Light Grid Accent 3" w:semiHidden="0" w:uiPriority="62" w:unhideWhenUsed="0"/>
-    <w:lsdException w:name="Medium Shading 1 Accent 3" w:semiHidden="0" w:uiPriority="63" w:unhideWhenUsed="0"/>
-    <w:lsdException w:name="Medium Shading 2 Accent 3" w:semiHidden="0" w:uiPriority="64" w:unhideWhenUsed="0"/>
-    <w:lsdException w:name="Medium List 1 Accent 3" w:semiHidden="0" w:uiPriority="65" w:unhideWhenUsed="0"/>
-    <w:lsdException w:name="Medium List 2 Accent 3" w:semiHidden="0" w:uiPriority="66" w:unhideWhenUsed="0"/>
-    <w:lsdException w:name="Medium Grid 1 Accent 3" w:semiHidden="0" w:uiPriority="67" w:unhideWhenUsed="0"/>
-    <w:lsdException w:name="Medium Grid 2 Accent 3" w:semiHidden="0" w:uiPriority="68" w:unhideWhenUsed="0"/>
-    <w:lsdException w:name="Medium Grid 3 Accent 3" w:semiHidden="0" w:uiPriority="69" w:unhideWhenUsed="0"/>
-    <w:lsdException w:name="Dark List Accent 3" w:semiHidden="0" w:uiPriority="70" w:unhideWhenUsed="0"/>
-    <w:lsdException w:name="Colorful Shading Accent 3" w:semiHidden="0" w:uiPriority="71" w:unhideWhenUsed="0"/>
-    <w:lsdException w:name="Colorful List Accent 3" w:semiHidden="0" w:uiPriority="72" w:unhideWhenUsed="0"/>
-    <w:lsdException w:name="Colorful Grid Accent 3" w:semiHidden="0" w:uiPriority="73" w:unhideWhenUsed="0"/>
-    <w:lsdException w:name="Light Shading Accent 4" w:semiHidden="0" w:uiPriority="60" w:unhideWhenUsed="0"/>
-    <w:lsdException w:name="Light List Accent 4" w:semiHidden="0" w:uiPriority="61" w:unhideWhenUsed="0"/>
-    <w:lsdException w:name="Light Grid Accent 4" w:semiHidden="0" w:uiPriority="62" w:unhideWhenUsed="0"/>
-    <w:lsdException w:name="Medium Shading 1 Accent 4" w:semiHidden="0" w:uiPriority="63" w:unhideWhenUsed="0"/>
-    <w:lsdException w:name="Medium Shading 2 Accent 4" w:semiHidden="0" w:uiPriority="64" w:unhideWhenUsed="0"/>
-    <w:lsdException w:name="Medium List 1 Accent 4" w:semiHidden="0" w:uiPriority="65" w:unhideWhenUsed="0"/>
-    <w:lsdException w:name="Medium List 2 Accent 4" w:semiHidden="0" w:uiPriority="66" w:unhideWhenUsed="0"/>
-    <w:lsdException w:name="Medium Grid 1 Accent 4" w:semiHidden="0" w:uiPriority="67" w:unhideWhenUsed="0"/>
-    <w:lsdException w:name="Medium Grid 2 Accent 4" w:semiHidden="0" w:uiPriority="68" w:unhideWhenUsed="0"/>
-    <w:lsdException w:name="Medium Grid 3 Accent 4" w:semiHidden="0" w:uiPriority="69" w:unhideWhenUsed="0"/>
-    <w:lsdException w:name="Dark List Accent 4" w:semiHidden="0" w:uiPriority="70" w:unhideWhenUsed="0"/>
-    <w:lsdException w:name="Colorful Shading Accent 4" w:semiHidden="0" w:uiPriority="71" w:unhideWhenUsed="0"/>
-    <w:lsdException w:name="Colorful List Accent 4" w:semiHidden="0" w:uiPriority="72" w:unhideWhenUsed="0"/>
-    <w:lsdException w:name="Colorful Grid Accent 4" w:semiHidden="0" w:uiPriority="73" w:unhideWhenUsed="0"/>
-    <w:lsdException w:name="Light Shading Accent 5" w:semiHidden="0" w:uiPriority="60" w:unhideWhenUsed="0"/>
-    <w:lsdException w:name="Light List Accent 5" w:semiHidden="0" w:uiPriority="61" w:unhideWhenUsed="0"/>
-    <w:lsdException w:name="Light Grid Accent 5" w:semiHidden="0" w:uiPriority="62" w:unhideWhenUsed="0"/>
-    <w:lsdException w:name="Medium Shading 1 Accent 5" w:semiHidden="0" w:uiPriority="63" w:unhideWhenUsed="0"/>
-    <w:lsdException w:name="Medium Shading 2 Accent 5" w:semiHidden="0" w:uiPriority="64" w:unhideWhenUsed="0"/>
-    <w:lsdException w:name="Medium List 1 Accent 5" w:semiHidden="0" w:uiPriority="65" w:unhideWhenUsed="0"/>
-    <w:lsdException w:name="Medium List 2 Accent 5" w:semiHidden="0" w:uiPriority="66" w:unhideWhenUsed="0"/>
-    <w:lsdException w:name="Medium Grid 1 Accent 5" w:semiHidden="0" w:uiPriority="67" w:unhideWhenUsed="0"/>
-    <w:lsdException w:name="Medium Grid 2 Accent 5" w:semiHidden="0" w:uiPriority="68" w:unhideWhenUsed="0"/>
-    <w:lsdException w:name="Medium Grid 3 Accent 5" w:semiHidden="0" w:uiPriority="69" w:unhideWhenUsed="0"/>
-    <w:lsdException w:name="Dark List Accent 5" w:semiHidden="0" w:uiPriority="70" w:unhideWhenUsed="0"/>
-    <w:lsdException w:name="Colorful Shading Accent 5" w:semiHidden="0" w:uiPriority="71" w:unhideWhenUsed="0"/>
-    <w:lsdException w:name="Colorful List Accent 5" w:semiHidden="0" w:uiPriority="72" w:unhideWhenUsed="0"/>
-    <w:lsdException w:name="Colorful Grid Accent 5" w:semiHidden="0" w:uiPriority="73" w:unhideWhenUsed="0"/>
-    <w:lsdException w:name="Light Shading Accent 6" w:semiHidden="0" w:uiPriority="60" w:unhideWhenUsed="0"/>
-    <w:lsdException w:name="Light List Accent 6" w:semiHidden="0" w:uiPriority="61" w:unhideWhenUsed="0"/>
-    <w:lsdException w:name="Light Grid Accent 6" w:semiHidden="0" w:uiPriority="62" w:unhideWhenUsed="0"/>
-    <w:lsdException w:name="Medium Shading 1 Accent 6" w:semiHidden="0" w:uiPriority="63" w:unhideWhenUsed="0"/>
-    <w:lsdException w:name="Medium Shading 2 Accent 6" w:semiHidden="0" w:uiPriority="64" w:unhideWhenUsed="0"/>
-    <w:lsdException w:name="Medium List 1 Accent 6" w:semiHidden="0" w:uiPriority="65" w:unhideWhenUsed="0"/>
-    <w:lsdException w:name="Medium List 2 Accent 6" w:semiHidden="0" w:uiPriority="66" w:unhideWhenUsed="0"/>
-    <w:lsdException w:name="Medium Grid 1 Accent 6" w:semiHidden="0" w:uiPriority="67" w:unhideWhenUsed="0"/>
-    <w:lsdException w:name="Medium Grid 2 Accent 6" w:semiHidden="0" w:uiPriority="68" w:unhideWhenUsed="0"/>
-    <w:lsdException w:name="Medium Grid 3 Accent 6" w:semiHidden="0" w:uiPriority="69" w:unhideWhenUsed="0"/>
-    <w:lsdException w:name="Dark List Accent 6" w:semiHidden="0" w:uiPriority="70" w:unhideWhenUsed="0"/>
-    <w:lsdException w:name="Colorful Shading Accent 6" w:semiHidden="0" w:uiPriority="71" w:unhideWhenUsed="0"/>
-    <w:lsdException w:name="Colorful List Accent 6" w:semiHidden="0" w:uiPriority="72" w:unhideWhenUsed="0"/>
-    <w:lsdException w:name="Colorful Grid Accent 6" w:semiHidden="0" w:uiPriority="73" w:unhideWhenUsed="0"/>
-    <w:lsdException w:name="Subtle Emphasis" w:semiHidden="0" w:uiPriority="19" w:unhideWhenUsed="0" w:qFormat="1"/>
-    <w:lsdException w:name="Intense Emphasis" w:semiHidden="0" w:uiPriority="21" w:unhideWhenUsed="0" w:qFormat="1"/>
-    <w:lsdException w:name="Subtle Reference" w:semiHidden="0" w:uiPriority="31" w:unhideWhenUsed="0" w:qFormat="1"/>
-    <w:lsdException w:name="Intense Reference" w:semiHidden="0" w:uiPriority="32" w:unhideWhenUsed="0" w:qFormat="1"/>
-    <w:lsdException w:name="Book Title" w:semiHidden="0" w:uiPriority="33" w:unhideWhenUsed="0" w:qFormat="1"/>
-    <w:lsdException w:name="Bibliography" w:uiPriority="37"/>
-    <w:lsdException w:name="TOC Heading" w:uiPriority="39" w:qFormat="1"/>
-  </w:latentStyles>
-  <w:style w:type="paragraph" w:default="1" w:styleId="Normal">
-    <w:name w:val="Normal"/>
-    <w:qFormat/>
-    <w:rsid w:val="008D5CE6"/>
-    <w:rPr>
-      <w:rFonts w:eastAsiaTheme="minorEastAsia"/>
-      <w:lang w:val="es-MX" w:eastAsia="es-MX"/>
-    </w:rPr>
-  </w:style>
-  <w:style w:type="character" w:default="1" w:styleId="Fuentedeprrafopredeter">
-    <w:name w:val="Default Paragraph Font"/>
-    <w:uiPriority w:val="1"/>
-    <w:semiHidden/>
-    <w:unhideWhenUsed/>
-  </w:style>
-  <w:style w:type="table" w:default="1" w:styleId="Tablanormal">
-    <w:name w:val="Normal Table"/>
-    <w:uiPriority w:val="99"/>
-    <w:semiHidden/>
-    <w:unhideWhenUsed/>
-    <w:tblPr>
-      <w:tblInd w:w="0" w:type="dxa"/>
-      <w:tblCellMar>
-        <w:top w:w="0" w:type="dxa"/>
-        <w:left w:w="108" w:type="dxa"/>
-        <w:bottom w:w="0" w:type="dxa"/>
-        <w:right w:w="108" w:type="dxa"/>
-      </w:tblCellMar>
-    </w:tblPr>
-  </w:style>
-  <w:style w:type="numbering" w:default="1" w:styleId="Sinlista">
-    <w:name w:val="No List"/>
-    <w:uiPriority w:val="99"/>
-    <w:semiHidden/>
-    <w:unhideWhenUsed/>
-  </w:style>
-</w:styles>
-</file>
-
-<file path=word/stylesWithEffects.xml><?xml version="1.0" encoding="utf-8"?>
-<w:styles xmlns:wpc="http://schemas.microsoft.com/office/word/2010/wordprocessingCanvas" xmlns:mc="http://schemas.openxmlformats.org/markup-compatibility/2006" xmlns:o="urn:schemas-microsoft-com:office:office" xmlns:r="http://schemas.openxmlformats.org/officeDocument/2006/relationships" xmlns:m="http://schemas.openxmlformats.org/officeDocument/2006/math" xmlns:v="urn:schemas-microsoft-com:vml" xmlns:wp14="http://schemas.microsoft.com/office/word/2010/wordprocessingDrawing" xmlns:wp="http://schemas.openxmlformats.org/drawingml/2006/wordprocessingDrawing" xmlns:w10="urn:schemas-microsoft-com:office:word" xmlns:w="http://schemas.openxmlformats.org/wordprocessingml/2006/main" xmlns:w14="http://schemas.microsoft.com/office/word/2010/wordml" xmlns:wpg="http://schemas.microsoft.com/office/word/2010/wordprocessingGroup" xmlns:wpi="http://schemas.microsoft.com/office/word/2010/wordprocessingInk" xmlns:wne="http://schemas.microsoft.com/office/word/2006/wordml" xmlns:wps="http://schemas.microsoft.com/office/word/2010/wordprocessingShape" mc:Ignorable="w14 wp14">
-  <w:docDefaults>
-    <w:rPrDefault>
-      <w:rPr>
-        <w:rFonts w:asciiTheme="minorHAnsi" w:eastAsiaTheme="minorHAnsi" w:hAnsiTheme="minorHAnsi" w:cstheme="minorBidi"/>
-        <w:sz w:val="22"/>
-        <w:szCs w:val="22"/>
-        <w:lang w:val="es-ES" w:eastAsia="en-US" w:bidi="ar-SA"/>
-      </w:rPr>
-    </w:rPrDefault>
-    <w:pPrDefault>
-      <w:pPr>
-        <w:spacing w:after="200" w:line="276" w:lineRule="auto"/>
-      </w:pPr>
-    </w:pPrDefault>
-  </w:docDefaults>
-  <w:latentStyles w:defLockedState="0" w:defUIPriority="99" w:defSemiHidden="1" w:defUnhideWhenUsed="1" w:defQFormat="0" w:count="267">
-    <w:lsdException w:name="Normal" w:semiHidden="0" w:uiPriority="0" w:unhideWhenUsed="0" w:qFormat="1"/>
-    <w:lsdException w:name="heading 1" w:semiHidden="0" w:uiPriority="9" w:unhideWhenUsed="0" w:qFormat="1"/>
-    <w:lsdException w:name="heading 2" w:uiPriority="9" w:qFormat="1"/>
-    <w:lsdException w:name="heading 3" w:uiPriority="9" w:qFormat="1"/>
-    <w:lsdException w:name="heading 4" w:uiPriority="9" w:qFormat="1"/>
-    <w:lsdException w:name="heading 5" w:uiPriority="9" w:qFormat="1"/>
-    <w:lsdException w:name="heading 6" w:uiPriority="9" w:qFormat="1"/>
-    <w:lsdException w:name="heading 7" w:uiPriority="9" w:qFormat="1"/>
-    <w:lsdException w:name="heading 8" w:uiPriority="9" w:qFormat="1"/>
-    <w:lsdException w:name="heading 9" w:uiPriority="9" w:qFormat="1"/>
-    <w:lsdException w:name="toc 1" w:uiPriority="39"/>
-    <w:lsdException w:name="toc 2" w:uiPriority="39"/>
-    <w:lsdException w:name="toc 3" w:uiPriority="39"/>
-    <w:lsdException w:name="toc 4" w:uiPriority="39"/>
-    <w:lsdException w:name="toc 5" w:uiPriority="39"/>
-    <w:lsdException w:name="toc 6" w:uiPriority="39"/>
-    <w:lsdException w:name="toc 7" w:uiPriority="39"/>
-    <w:lsdException w:name="toc 8" w:uiPriority="39"/>
-    <w:lsdException w:name="toc 9" w:uiPriority="39"/>
-    <w:lsdException w:name="caption" w:uiPriority="35" w:qFormat="1"/>
-    <w:lsdException w:name="Title" w:semiHidden="0" w:uiPriority="10" w:unhideWhenUsed="0" w:qFormat="1"/>
-    <w:lsdException w:name="Default Paragraph Font" w:uiPriority="1"/>
-    <w:lsdException w:name="Subtitle" w:semiHidden="0" w:uiPriority="11" w:unhideWhenUsed="0" w:qFormat="1"/>
-    <w:lsdException w:name="Strong" w:semiHidden="0" w:uiPriority="22" w:unhideWhenUsed="0" w:qFormat="1"/>
-    <w:lsdException w:name="Emphasis" w:semiHidden="0" w:uiPriority="20" w:unhideWhenUsed="0" w:qFormat="1"/>
-    <w:lsdException w:name="Table Grid" w:semiHidden="0" w:uiPriority="59" w:unhideWhenUsed="0"/>
-    <w:lsdException w:name="Placeholder Text" w:unhideWhenUsed="0"/>
-    <w:lsdException w:name="No Spacing" w:semiHidden="0" w:uiPriority="1" w:unhideWhenUsed="0" w:qFormat="1"/>
-    <w:lsdException w:name="Light Shading" w:semiHidden="0" w:uiPriority="60" w:unhideWhenUsed="0"/>
-    <w:lsdException w:name="Light List" w:semiHidden="0" w:uiPriority="61" w:unhideWhenUsed="0"/>
-    <w:lsdException w:name="Light Grid" w:semiHidden="0" w:uiPriority="62" w:unhideWhenUsed="0"/>
-    <w:lsdException w:name="Medium Shading 1" w:semiHidden="0" w:uiPriority="63" w:unhideWhenUsed="0"/>
-    <w:lsdException w:name="Medium Shading 2" w:semiHidden="0" w:uiPriority="64" w:unhideWhenUsed="0"/>
-    <w:lsdException w:name="Medium List 1" w:semiHidden="0" w:uiPriority="65" w:unhideWhenUsed="0"/>
-    <w:lsdException w:name="Medium List 2" w:semiHidden="0" w:uiPriority="66" w:unhideWhenUsed="0"/>
-    <w:lsdException w:name="Medium Grid 1" w:semiHidden="0" w:uiPriority="67" w:unhideWhenUsed="0"/>
-    <w:lsdException w:name="Medium Grid 2" w:semiHidden="0" w:uiPriority="68" w:unhideWhenUsed="0"/>
-    <w:lsdException w:name="Medium Grid 3" w:semiHidden="0" w:uiPriority="69" w:unhideWhenUsed="0"/>
-    <w:lsdException w:name="Dark List" w:semiHidden="0" w:uiPriority="70" w:unhideWhenUsed="0"/>
-    <w:lsdException w:name="Colorful Shading" w:semiHidden="0" w:uiPriority="71" w:unhideWhenUsed="0"/>
-    <w:lsdException w:name="Colorful List" w:semiHidden="0" w:uiPriority="72" w:unhideWhenUsed="0"/>
-    <w:lsdException w:name="Colorful Grid" w:semiHidden="0" w:uiPriority="73" w:unhideWhenUsed="0"/>
-    <w:lsdException w:name="Light Shading Accent 1" w:semiHidden="0" w:uiPriority="60" w:unhideWhenUsed="0"/>
-    <w:lsdException w:name="Light List Accent 1" w:semiHidden="0" w:uiPriority="61" w:unhideWhenUsed="0"/>
-    <w:lsdException w:name="Light Grid Accent 1" w:semiHidden="0" w:uiPriority="62" w:unhideWhenUsed="0"/>
-    <w:lsdException w:name="Medium Shading 1 Accent 1" w:semiHidden="0" w:uiPriority="63" w:unhideWhenUsed="0"/>
-    <w:lsdException w:name="Medium Shading 2 Accent 1" w:semiHidden="0" w:uiPriority="64" w:unhideWhenUsed="0"/>
-    <w:lsdException w:name="Medium List 1 Accent 1" w:semiHidden="0" w:uiPriority="65" w:unhideWhenUsed="0"/>
-    <w:lsdException w:name="Revision" w:unhideWhenUsed="0"/>
-    <w:lsdException w:name="List Paragraph" w:semiHidden="0" w:uiPriority="34" w:unhideWhenUsed="0" w:qFormat="1"/>
-    <w:lsdException w:name="Quote" w:semiHidden="0" w:uiPriority="29" w:unhideWhenUsed="0" w:qFormat="1"/>
-    <w:lsdException w:name="Intense Quote" w:semiHidden="0" w:uiPriority="30" w:unhideWhenUsed="0" w:qFormat="1"/>
-    <w:lsdException w:name="Medium List 2 Accent 1" w:semiHidden="0" w:uiPriority="66" w:unhideWhenUsed="0"/>
-    <w:lsdException w:name="Medium Grid 1 Accent 1" w:semiHidden="0" w:uiPriority="67" w:unhideWhenUsed="0"/>
-    <w:lsdException w:name="Medium Grid 2 Accent 1" w:semiHidden="0" w:uiPriority="68" w:unhideWhenUsed="0"/>
-    <w:lsdException w:name="Medium Grid 3 Accent 1" w:semiHidden="0" w:uiPriority="69" w:unhideWhenUsed="0"/>
-    <w:lsdException w:name="Dark List Accent 1" w:semiHidden="0" w:uiPriority="70" w:unhideWhenUsed="0"/>
-    <w:lsdException w:name="Colorful Shading Accent 1" w:semiHidden="0" w:uiPriority="71" w:unhideWhenUsed="0"/>
-    <w:lsdException w:name="Colorful List Accent 1" w:semiHidden="0" w:uiPriority="72" w:unhideWhenUsed="0"/>
-    <w:lsdException w:name="Colorful Grid Accent 1" w:semiHidden="0" w:uiPriority="73" w:unhideWhenUsed="0"/>
-    <w:lsdException w:name="Light Shading Accent 2" w:semiHidden="0" w:uiPriority="60" w:unhideWhenUsed="0"/>
-    <w:lsdException w:name="Light List Accent 2" w:semiHidden="0" w:uiPriority="61" w:unhideWhenUsed="0"/>
-    <w:lsdException w:name="Light Grid Accent 2" w:semiHidden="0" w:uiPriority="62" w:unhideWhenUsed="0"/>
-    <w:lsdException w:name="Medium Shading 1 Accent 2" w:semiHidden="0" w:uiPriority="63" w:unhideWhenUsed="0"/>
-    <w:lsdException w:name="Medium Shading 2 Accent 2" w:semiHidden="0" w:uiPriority="64" w:unhideWhenUsed="0"/>
-    <w:lsdException w:name="Medium List 1 Accent 2" w:semiHidden="0" w:uiPriority="65" w:unhideWhenUsed="0"/>
-    <w:lsdException w:name="Medium List 2 Accent 2" w:semiHidden="0" w:uiPriority="66" w:unhideWhenUsed="0"/>
-    <w:lsdException w:name="Medium Grid 1 Accent 2" w:semiHidden="0" w:uiPriority="67" w:unhideWhenUsed="0"/>
-    <w:lsdException w:name="Medium Grid 2 Accent 2" w:semiHidden="0" w:uiPriority="68" w:unhideWhenUsed="0"/>
-    <w:lsdException w:name="Medium Grid 3 Accent 2" w:semiHidden="0" w:uiPriority="69" w:unhideWhenUsed="0"/>
-    <w:lsdException w:name="Dark List Accent 2" w:semiHidden="0" w:uiPriority="70" w:unhideWhenUsed="0"/>
-    <w:lsdException w:name="Colorful Shading Accent 2" w:semiHidden="0" w:uiPriority="71" w:unhideWhenUsed="0"/>
-    <w:lsdException w:name="Colorful List Accent 2" w:semiHidden="0" w:uiPriority="72" w:unhideWhenUsed="0"/>
-    <w:lsdException w:name="Colorful Grid Accent 2" w:semiHidden="0" w:uiPriority="73" w:unhideWhenUsed="0"/>
-    <w:lsdException w:name="Light Shading Accent 3" w:semiHidden="0" w:uiPriority="60" w:unhideWhenUsed="0"/>
-    <w:lsdException w:name="Light List Accent 3" w:semiHidden="0" w:uiPriority="61" w:unhideWhenUsed="0"/>
-    <w:lsdException w:name="Light Grid Accent 3" w:semiHidden="0" w:uiPriority="62" w:unhideWhenUsed="0"/>
-    <w:lsdException w:name="Medium Shading 1 Accent 3" w:semiHidden="0" w:uiPriority="63" w:unhideWhenUsed="0"/>
-    <w:lsdException w:name="Medium Shading 2 Accent 3" w:semiHidden="0" w:uiPriority="64" w:unhideWhenUsed="0"/>
-    <w:lsdException w:name="Medium List 1 Accent 3" w:semiHidden="0" w:uiPriority="65" w:unhideWhenUsed="0"/>
-    <w:lsdException w:name="Medium List 2 Accent 3" w:semiHidden="0" w:uiPriority="66" w:unhideWhenUsed="0"/>
-    <w:lsdException w:name="Medium Grid 1 Accent 3" w:semiHidden="0" w:uiPriority="67" w:unhideWhenUsed="0"/>
-    <w:lsdException w:name="Medium Grid 2 Accent 3" w:semiHidden="0" w:uiPriority="68" w:unhideWhenUsed="0"/>
-    <w:lsdException w:name="Medium Grid 3 Accent 3" w:semiHidden="0" w:uiPriority="69" w:unhideWhenUsed="0"/>
-    <w:lsdException w:name="Dark List Accent 3" w:semiHidden="0" w:uiPriority="70" w:unhideWhenUsed="0"/>
-    <w:lsdException w:name="Colorful Shading Accent 3" w:semiHidden="0" w:uiPriority="71" w:unhideWhenUsed="0"/>
-    <w:lsdException w:name="Colorful List Accent 3" w:semiHidden="0" w:uiPriority="72" w:unhideWhenUsed="0"/>
-    <w:lsdException w:name="Colorful Grid Accent 3" w:semiHidden="0" w:uiPriority="73" w:unhideWhenUsed="0"/>
-    <w:lsdException w:name="Light Shading Accent 4" w:semiHidden="0" w:uiPriority="60" w:unhideWhenUsed="0"/>
-    <w:lsdException w:name="Light List Accent 4" w:semiHidden="0" w:uiPriority="61" w:unhideWhenUsed="0"/>
-    <w:lsdException w:name="Light Grid Accent 4" w:semiHidden="0" w:uiPriority="62" w:unhideWhenUsed="0"/>
-    <w:lsdException w:name="Medium Shading 1 Accent 4" w:semiHidden="0" w:uiPriority="63" w:unhideWhenUsed="0"/>
-    <w:lsdException w:name="Medium Shading 2 Accent 4" w:semiHidden="0" w:uiPriority="64" w:unhideWhenUsed="0"/>
-    <w:lsdException w:name="Medium List 1 Accent 4" w:semiHidden="0" w:uiPriority="65" w:unhideWhenUsed="0"/>
-    <w:lsdException w:name="Medium List 2 Accent 4" w:semiHidden="0" w:uiPriority="66" w:unhideWhenUsed="0"/>
-    <w:lsdException w:name="Medium Grid 1 Accent 4" w:semiHidden="0" w:uiPriority="67" w:unhideWhenUsed="0"/>
-    <w:lsdException w:name="Medium Grid 2 Accent 4" w:semiHidden="0" w:uiPriority="68" w:unhideWhenUsed="0"/>
-    <w:lsdException w:name="Medium Grid 3 Accent 4" w:semiHidden="0" w:uiPriority="69" w:unhideWhenUsed="0"/>
-    <w:lsdException w:name="Dark List Accent 4" w:semiHidden="0" w:uiPriority="70" w:unhideWhenUsed="0"/>
-    <w:lsdException w:name="Colorful Shading Accent 4" w:semiHidden="0" w:uiPriority="71" w:unhideWhenUsed="0"/>
-    <w:lsdException w:name="Colorful List Accent 4" w:semiHidden="0" w:uiPriority="72" w:unhideWhenUsed="0"/>
-    <w:lsdException w:name="Colorful Grid Accent 4" w:semiHidden="0" w:uiPriority="73" w:unhideWhenUsed="0"/>
-    <w:lsdException w:name="Light Shading Accent 5" w:semiHidden="0" w:uiPriority="60" w:unhideWhenUsed="0"/>
-    <w:lsdException w:name="Light List Accent 5" w:semiHidden="0" w:uiPriority="61" w:unhideWhenUsed="0"/>
-    <w:lsdException w:name="Light Grid Accent 5" w:semiHidden="0" w:uiPriority="62" w:unhideWhenUsed="0"/>
-    <w:lsdException w:name="Medium Shading 1 Accent 5" w:semiHidden="0" w:uiPriority="63" w:unhideWhenUsed="0"/>
-    <w:lsdException w:name="Medium Shading 2 Accent 5" w:semiHidden="0" w:uiPriority="64" w:unhideWhenUsed="0"/>
-    <w:lsdException w:name="Medium List 1 Accent 5" w:semiHidden="0" w:uiPriority="65" w:unhideWhenUsed="0"/>
-    <w:lsdException w:name="Medium List 2 Accent 5" w:semiHidden="0" w:uiPriority="66" w:unhideWhenUsed="0"/>
-    <w:lsdException w:name="Medium Grid 1 Accent 5" w:semiHidden="0" w:uiPriority="67" w:unhideWhenUsed="0"/>
-    <w:lsdException w:name="Medium Grid 2 Accent 5" w:semiHidden="0" w:uiPriority="68" w:unhideWhenUsed="0"/>
-    <w:lsdException w:name="Medium Grid 3 Accent 5" w:semiHidden="0" w:uiPriority="69" w:unhideWhenUsed="0"/>
-    <w:lsdException w:name="Dark List Accent 5" w:semiHidden="0" w:uiPriority="70" w:unhideWhenUsed="0"/>
-    <w:lsdException w:name="Colorful Shading Accent 5" w:semiHidden="0" w:uiPriority="71" w:unhideWhenUsed="0"/>
-    <w:lsdException w:name="Colorful List Accent 5" w:semiHidden="0" w:uiPriority="72" w:unhideWhenUsed="0"/>
-    <w:lsdException w:name="Colorful Grid Accent 5" w:semiHidden="0" w:uiPriority="73" w:unhideWhenUsed="0"/>
-    <w:lsdException w:name="Light Shading Accent 6" w:semiHidden="0" w:uiPriority="60" w:unhideWhenUsed="0"/>
-    <w:lsdException w:name="Light List Accent 6" w:semiHidden="0" w:uiPriority="61" w:unhideWhenUsed="0"/>
-    <w:lsdException w:name="Light Grid Accent 6" w:semiHidden="0" w:uiPriority="62" w:unhideWhenUsed="0"/>
-    <w:lsdException w:name="Medium Shading 1 Accent 6" w:semiHidden="0" w:uiPriority="63" w:unhideWhenUsed="0"/>
-    <w:lsdException w:name="Medium Shading 2 Accent 6" w:semiHidden="0" w:uiPriority="64" w:unhideWhenUsed="0"/>
-    <w:lsdException w:name="Medium List 1 Accent 6" w:semiHidden="0" w:uiPriority="65" w:unhideWhenUsed="0"/>
-    <w:lsdException w:name="Medium List 2 Accent 6" w:semiHidden="0" w:uiPriority="66" w:unhideWhenUsed="0"/>
-    <w:lsdException w:name="Medium Grid 1 Accent 6" w:semiHidden="0" w:uiPriority="67" w:unhideWhenUsed="0"/>
-    <w:lsdException w:name="Medium Grid 2 Accent 6" w:semiHidden="0" w:uiPriority="68" w:unhideWhenUsed="0"/>
-    <w:lsdException w:name="Medium Grid 3 Accent 6" w:semiHidden="0" w:uiPriority="69" w:unhideWhenUsed="0"/>
-    <w:lsdException w:name="Dark List Accent 6" w:semiHidden="0" w:uiPriority="70" w:unhideWhenUsed="0"/>
-    <w:lsdException w:name="Colorful Shading Accent 6" w:semiHidden="0" w:uiPriority="71" w:unhideWhenUsed="0"/>
-    <w:lsdException w:name="Colorful List Accent 6" w:semiHidden="0" w:uiPriority="72" w:unhideWhenUsed="0"/>
-    <w:lsdException w:name="Colorful Grid Accent 6" w:semiHidden="0" w:uiPriority="73" w:unhideWhenUsed="0"/>
-    <w:lsdException w:name="Subtle Emphasis" w:semiHidden="0" w:uiPriority="19" w:unhideWhenUsed="0" w:qFormat="1"/>
-    <w:lsdException w:name="Intense Emphasis" w:semiHidden="0" w:uiPriority="21" w:unhideWhenUsed="0" w:qFormat="1"/>
-    <w:lsdException w:name="Subtle Reference" w:semiHidden="0" w:uiPriority="31" w:unhideWhenUsed="0" w:qFormat="1"/>
-    <w:lsdException w:name="Intense Reference" w:semiHidden="0" w:uiPriority="32" w:unhideWhenUsed="0" w:qFormat="1"/>
-    <w:lsdException w:name="Book Title" w:semiHidden="0" w:uiPriority="33" w:unhideWhenUsed="0" w:qFormat="1"/>
-    <w:lsdException w:name="Bibliography" w:uiPriority="37"/>
-    <w:lsdException w:name="TOC Heading" w:uiPriority="39" w:qFormat="1"/>
+  <w:latentStyles w:defLockedState="0" w:defUIPriority="99" w:defSemiHidden="0" w:defUnhideWhenUsed="0" w:defQFormat="0" w:count="371">
+    <w:lsdException w:name="Normal" w:uiPriority="0" w:qFormat="1"/>
+    <w:lsdException w:name="heading 1" w:uiPriority="9" w:qFormat="1"/>
+    <w:lsdException w:name="heading 2" w:semiHidden="1" w:uiPriority="9" w:unhideWhenUsed="1" w:qFormat="1"/>
+    <w:lsdException w:name="heading 3" w:semiHidden="1" w:uiPriority="9" w:unhideWhenUsed="1" w:qFormat="1"/>
+    <w:lsdException w:name="heading 4" w:semiHidden="1" w:uiPriority="9" w:unhideWhenUsed="1" w:qFormat="1"/>
+    <w:lsdException w:name="heading 5" w:semiHidden="1" w:uiPriority="9" w:unhideWhenUsed="1" w:qFormat="1"/>
+    <w:lsdException w:name="heading 6" w:semiHidden="1" w:uiPriority="9" w:unhideWhenUsed="1" w:qFormat="1"/>
+    <w:lsdException w:name="heading 7" w:semiHidden="1" w:uiPriority="9" w:unhideWhenUsed="1" w:qFormat="1"/>
+    <w:lsdException w:name="heading 8" w:semiHidden="1" w:uiPriority="9" w:unhideWhenUsed="1" w:qFormat="1"/>
+    <w:lsdException w:name="heading 9" w:semiHidden="1" w:uiPriority="9" w:unhideWhenUsed="1" w:qFormat="1"/>
+    <w:lsdException w:name="index 1" w:semiHidden="1" w:unhideWhenUsed="1"/>
+    <w:lsdException w:name="index 2" w:semiHidden="1" w:unhideWhenUsed="1"/>
+    <w:lsdException w:name="index 3" w:semiHidden="1" w:unhideWhenUsed="1"/>
+    <w:lsdException w:name="index 4" w:semiHidden="1" w:unhideWhenUsed="1"/>
+    <w:lsdException w:name="index 5" w:semiHidden="1" w:unhideWhenUsed="1"/>
+    <w:lsdException w:name="index 6" w:semiHidden="1" w:unhideWhenUsed="1"/>
+    <w:lsdException w:name="index 7" w:semiHidden="1" w:unhideWhenUsed="1"/>
+    <w:lsdException w:name="index 8" w:semiHidden="1" w:unhideWhenUsed="1"/>
+    <w:lsdException w:name="index 9" w:semiHidden="1" w:unhideWhenUsed="1"/>
+    <w:lsdException w:name="toc 1" w:semiHidden="1" w:uiPriority="39" w:unhideWhenUsed="1"/>
+    <w:lsdException w:name="toc 2" w:semiHidden="1" w:uiPriority="39" w:unhideWhenUsed="1"/>
+    <w:lsdException w:name="toc 3" w:semiHidden="1" w:uiPriority="39" w:unhideWhenUsed="1"/>
+    <w:lsdException w:name="toc 4" w:semiHidden="1" w:uiPriority="39" w:unhideWhenUsed="1"/>
+    <w:lsdException w:name="toc 5" w:semiHidden="1" w:uiPriority="39" w:unhideWhenUsed="1"/>
+    <w:lsdException w:name="toc 6" w:semiHidden="1" w:uiPriority="39" w:unhideWhenUsed="1"/>
+    <w:lsdException w:name="toc 7" w:semiHidden="1" w:uiPriority="39" w:unhideWhenUsed="1"/>
+    <w:lsdException w:name="toc 8" w:semiHidden="1" w:uiPriority="39" w:unhideWhenUsed="1"/>
+    <w:lsdException w:name="toc 9" w:semiHidden="1" w:uiPriority="39" w:unhideWhenUsed="1"/>
+    <w:lsdException w:name="Normal Indent" w:semiHidden="1" w:unhideWhenUsed="1"/>
+    <w:lsdException w:name="footnote text" w:semiHidden="1" w:unhideWhenUsed="1"/>
+    <w:lsdException w:name="annotation text" w:semiHidden="1" w:unhideWhenUsed="1"/>
+    <w:lsdException w:name="header" w:semiHidden="1" w:unhideWhenUsed="1"/>
+    <w:lsdException w:name="footer" w:semiHidden="1" w:unhideWhenUsed="1"/>
+    <w:lsdException w:name="index heading" w:semiHidden="1" w:unhideWhenUsed="1"/>
+    <w:lsdException w:name="caption" w:semiHidden="1" w:uiPriority="35" w:unhideWhenUsed="1" w:qFormat="1"/>
+    <w:lsdException w:name="table of figures" w:semiHidden="1" w:unhideWhenUsed="1"/>
+    <w:lsdException w:name="envelope address" w:semiHidden="1" w:unhideWhenUsed="1"/>
+    <w:lsdException w:name="envelope return" w:semiHidden="1" w:unhideWhenUsed="1"/>
+    <w:lsdException w:name="footnote reference" w:semiHidden="1" w:unhideWhenUsed="1"/>
+    <w:lsdException w:name="annotation reference" w:semiHidden="1" w:unhideWhenUsed="1"/>
+    <w:lsdException w:name="line number" w:semiHidden="1" w:unhideWhenUsed="1"/>
+    <w:lsdException w:name="page number" w:semiHidden="1" w:unhideWhenUsed="1"/>
+    <w:lsdException w:name="endnote reference" w:semiHidden="1" w:unhideWhenUsed="1"/>
+    <w:lsdException w:name="endnote text" w:semiHidden="1" w:unhideWhenUsed="1"/>
+    <w:lsdException w:name="table of authorities" w:semiHidden="1" w:unhideWhenUsed="1"/>
+    <w:lsdException w:name="macro" w:semiHidden="1" w:unhideWhenUsed="1"/>
+    <w:lsdException w:name="toa heading" w:semiHidden="1" w:unhideWhenUsed="1"/>
+    <w:lsdException w:name="List" w:semiHidden="1" w:unhideWhenUsed="1"/>
+    <w:lsdException w:name="List Bullet" w:semiHidden="1" w:unhideWhenUsed="1"/>
+    <w:lsdException w:name="List Number" w:semiHidden="1" w:unhideWhenUsed="1"/>
+    <w:lsdException w:name="List 2" w:semiHidden="1" w:unhideWhenUsed="1"/>
+    <w:lsdException w:name="List 3" w:semiHidden="1" w:unhideWhenUsed="1"/>
+    <w:lsdException w:name="List 4" w:semiHidden="1" w:unhideWhenUsed="1"/>
+    <w:lsdException w:name="List 5" w:semiHidden="1" w:unhideWhenUsed="1"/>
+    <w:lsdException w:name="List Bullet 2" w:semiHidden="1" w:unhideWhenUsed="1"/>
+    <w:lsdException w:name="List Bullet 3" w:semiHidden="1" w:unhideWhenUsed="1"/>
+    <w:lsdException w:name="List Bullet 4" w:semiHidden="1" w:unhideWhenUsed="1"/>
+    <w:lsdException w:name="List Bullet 5" w:semiHidden="1" w:unhideWhenUsed="1"/>
+    <w:lsdException w:name="List Number 2" w:semiHidden="1" w:unhideWhenUsed="1"/>
+    <w:lsdException w:name="List Number 3" w:semiHidden="1" w:unhideWhenUsed="1"/>
+    <w:lsdException w:name="List Number 4" w:semiHidden="1" w:unhideWhenUsed="1"/>
+    <w:lsdException w:name="List Number 5" w:semiHidden="1" w:unhideWhenUsed="1"/>
+    <w:lsdException w:name="Title" w:uiPriority="10" w:qFormat="1"/>
+    <w:lsdException w:name="Closing" w:semiHidden="1" w:unhideWhenUsed="1"/>
+    <w:lsdException w:name="Signature" w:semiHidden="1" w:unhideWhenUsed="1"/>
+    <w:lsdException w:name="Default Paragraph Font" w:semiHidden="1" w:uiPriority="1" w:unhideWhenUsed="1"/>
+    <w:lsdException w:name="Body Text" w:semiHidden="1" w:unhideWhenUsed="1"/>
+    <w:lsdException w:name="Body Text Indent" w:semiHidden="1" w:unhideWhenUsed="1"/>
+    <w:lsdException w:name="List Continue" w:semiHidden="1" w:unhideWhenUsed="1"/>
+    <w:lsdException w:name="List Continue 2" w:semiHidden="1" w:unhideWhenUsed="1"/>
+    <w:lsdException w:name="List Continue 3" w:semiHidden="1" w:unhideWhenUsed="1"/>
+    <w:lsdException w:name="List Continue 4" w:semiHidden="1" w:unhideWhenUsed="1"/>
+    <w:lsdException w:name="List Continue 5" w:semiHidden="1" w:unhideWhenUsed="1"/>
+    <w:lsdException w:name="Message Header" w:semiHidden="1" w:unhideWhenUsed="1"/>
+    <w:lsdException w:name="Subtitle" w:uiPriority="11" w:qFormat="1"/>
+    <w:lsdException w:name="Salutation" w:semiHidden="1" w:unhideWhenUsed="1"/>
+    <w:lsdException w:name="Date" w:semiHidden="1" w:unhideWhenUsed="1"/>
+    <w:lsdException w:name="Body Text First Indent" w:semiHidden="1" w:unhideWhenUsed="1"/>
+    <w:lsdException w:name="Body Text First Indent 2" w:semiHidden="1" w:unhideWhenUsed="1"/>
+    <w:lsdException w:name="Note Heading" w:semiHidden="1" w:unhideWhenUsed="1"/>
+    <w:lsdException w:name="Body Text 2" w:semiHidden="1" w:unhideWhenUsed="1"/>
+    <w:lsdException w:name="Body Text 3" w:semiHidden="1" w:unhideWhenUsed="1"/>
+    <w:lsdException w:name="Body Text Indent 2" w:semiHidden="1" w:unhideWhenUsed="1"/>
+    <w:lsdException w:name="Body Text Indent 3" w:semiHidden="1" w:unhideWhenUsed="1"/>
+    <w:lsdException w:name="Block Text" w:semiHidden="1" w:unhideWhenUsed="1"/>
+    <w:lsdException w:name="Hyperlink" w:semiHidden="1" w:unhideWhenUsed="1"/>
+    <w:lsdException w:name="FollowedHyperlink" w:semiHidden="1" w:unhideWhenUsed="1"/>
+    <w:lsdException w:name="Strong" w:uiPriority="22" w:qFormat="1"/>
+    <w:lsdException w:name="Emphasis" w:uiPriority="20" w:qFormat="1"/>
+    <w:lsdException w:name="Document Map" w:semiHidden="1" w:unhideWhenUsed="1"/>
+    <w:lsdException w:name="Plain Text" w:semiHidden="1" w:unhideWhenUsed="1"/>
+    <w:lsdException w:name="E-mail Signature" w:semiHidden="1" w:unhideWhenUsed="1"/>
+    <w:lsdException w:name="HTML Top of Form" w:semiHidden="1" w:unhideWhenUsed="1"/>
+    <w:lsdException w:name="HTML Bottom of Form" w:semiHidden="1" w:unhideWhenUsed="1"/>
+    <w:lsdException w:name="Normal (Web)" w:semiHidden="1" w:unhideWhenUsed="1"/>
+    <w:lsdException w:name="HTML Acronym" w:semiHidden="1" w:unhideWhenUsed="1"/>
+    <w:lsdException w:name="HTML Address" w:semiHidden="1" w:unhideWhenUsed="1"/>
+    <w:lsdException w:name="HTML Cite" w:semiHidden="1" w:unhideWhenUsed="1"/>
+    <w:lsdException w:name="HTML Code" w:semiHidden="1" w:unhideWhenUsed="1"/>
+    <w:lsdException w:name="HTML Definition" w:semiHidden="1" w:unhideWhenUsed="1"/>
+    <w:lsdException w:name="HTML Keyboard" w:semiHidden="1" w:unhideWhenUsed="1"/>
+    <w:lsdException w:name="HTML Preformatted" w:semiHidden="1" w:unhideWhenUsed="1"/>
+    <w:lsdException w:name="HTML Sample" w:semiHidden="1" w:unhideWhenUsed="1"/>
+    <w:lsdException w:name="HTML Typewriter" w:semiHidden="1" w:unhideWhenUsed="1"/>
+    <w:lsdException w:name="HTML Variable" w:semiHidden="1" w:unhideWhenUsed="1"/>
+    <w:lsdException w:name="Normal Table" w:semiHidden="1" w:unhideWhenUsed="1"/>
+    <w:lsdException w:name="annotation subject" w:semiHidden="1" w:unhideWhenUsed="1"/>
+    <w:lsdException w:name="No List" w:semiHidden="1" w:unhideWhenUsed="1"/>
+    <w:lsdException w:name="Outline List 1" w:semiHidden="1" w:unhideWhenUsed="1"/>
+    <w:lsdException w:name="Outline List 2" w:semiHidden="1" w:unhideWhenUsed="1"/>
+    <w:lsdException w:name="Outline List 3" w:semiHidden="1" w:unhideWhenUsed="1"/>
+    <w:lsdException w:name="Table Simple 1" w:semiHidden="1" w:unhideWhenUsed="1"/>
+    <w:lsdException w:name="Table Simple 2" w:semiHidden="1" w:unhideWhenUsed="1"/>
+    <w:lsdException w:name="Table Simple 3" w:semiHidden="1" w:unhideWhenUsed="1"/>
+    <w:lsdException w:name="Table Classic 1" w:semiHidden="1" w:unhideWhenUsed="1"/>
+    <w:lsdException w:name="Table Classic 2" w:semiHidden="1" w:unhideWhenUsed="1"/>
+    <w:lsdException w:name="Table Classic 3" w:semiHidden="1" w:unhideWhenUsed="1"/>
+    <w:lsdException w:name="Table Classic 4" w:semiHidden="1" w:unhideWhenUsed="1"/>
+    <w:lsdException w:name="Table Colorful 1" w:semiHidden="1" w:unhideWhenUsed="1"/>
+    <w:lsdException w:name="Table Colorful 2" w:semiHidden="1" w:unhideWhenUsed="1"/>
+    <w:lsdException w:name="Table Colorful 3" w:semiHidden="1" w:unhideWhenUsed="1"/>
+    <w:lsdException w:name="Table Columns 1" w:semiHidden="1" w:unhideWhenUsed="1"/>
+    <w:lsdException w:name="Table Columns 2" w:semiHidden="1" w:unhideWhenUsed="1"/>
+    <w:lsdException w:name="Table Columns 3" w:semiHidden="1" w:unhideWhenUsed="1"/>
+    <w:lsdException w:name="Table Columns 4" w:semiHidden="1" w:unhideWhenUsed="1"/>
+    <w:lsdException w:name="Table Columns 5" w:semiHidden="1" w:unhideWhenUsed="1"/>
+    <w:lsdException w:name="Table Grid 1" w:semiHidden="1" w:unhideWhenUsed="1"/>
+    <w:lsdException w:name="Table Grid 2" w:semiHidden="1" w:unhideWhenUsed="1"/>
+    <w:lsdException w:name="Table Grid 3" w:semiHidden="1" w:unhideWhenUsed="1"/>
+    <w:lsdException w:name="Table Grid 4" w:semiHidden="1" w:unhideWhenUsed="1"/>
+    <w:lsdException w:name="Table Grid 5" w:semiHidden="1" w:unhideWhenUsed="1"/>
+    <w:lsdException w:name="Table Grid 6" w:semiHidden="1" w:unhideWhenUsed="1"/>
+    <w:lsdException w:name="Table Grid 7" w:semiHidden="1" w:unhideWhenUsed="1"/>
+    <w:lsdException w:name="Table Grid 8" w:semiHidden="1" w:unhideWhenUsed="1"/>
+    <w:lsdException w:name="Table List 1" w:semiHidden="1" w:unhideWhenUsed="1"/>
+    <w:lsdException w:name="Table List 2" w:semiHidden="1" w:unhideWhenUsed="1"/>
+    <w:lsdException w:name="Table List 3" w:semiHidden="1" w:unhideWhenUsed="1"/>
+    <w:lsdException w:name="Table List 4" w:semiHidden="1" w:unhideWhenUsed="1"/>
+    <w:lsdException w:name="Table List 5" w:semiHidden="1" w:unhideWhenUsed="1"/>
+    <w:lsdException w:name="Table List 6" w:semiHidden="1" w:unhideWhenUsed="1"/>
+    <w:lsdException w:name="Table List 7" w:semiHidden="1" w:unhideWhenUsed="1"/>
+    <w:lsdException w:name="Table List 8" w:semiHidden="1" w:unhideWhenUsed="1"/>
+    <w:lsdException w:name="Table 3D effects 1" w:semiHidden="1" w:unhideWhenUsed="1"/>
+    <w:lsdException w:name="Table 3D effects 2" w:semiHidden="1" w:unhideWhenUsed="1"/>
+    <w:lsdException w:name="Table 3D effects 3" w:semiHidden="1" w:unhideWhenUsed="1"/>
+    <w:lsdException w:name="Table Contemporary" w:semiHidden="1" w:unhideWhenUsed="1"/>
+    <w:lsdException w:name="Table Elegant" w:semiHidden="1" w:unhideWhenUsed="1"/>
+    <w:lsdException w:name="Table Professional" w:semiHidden="1" w:unhideWhenUsed="1"/>
+    <w:lsdException w:name="Table Subtle 1" w:semiHidden="1" w:unhideWhenUsed="1"/>
+    <w:lsdException w:name="Table Subtle 2" w:semiHidden="1" w:unhideWhenUsed="1"/>
+    <w:lsdException w:name="Table Web 1" w:semiHidden="1" w:unhideWhenUsed="1"/>
+    <w:lsdException w:name="Table Web 2" w:semiHidden="1" w:unhideWhenUsed="1"/>
+    <w:lsdException w:name="Table Web 3" w:semiHidden="1" w:unhideWhenUsed="1"/>
+    <w:lsdException w:name="Balloon Text" w:semiHidden="1" w:unhideWhenUsed="1"/>
+    <w:lsdException w:name="Table Grid" w:uiPriority="59"/>
+    <w:lsdException w:name="Table Theme" w:semiHidden="1" w:unhideWhenUsed="1"/>
+    <w:lsdException w:name="Placeholder Text" w:semiHidden="1"/>
+    <w:lsdException w:name="No Spacing" w:uiPriority="1" w:qFormat="1"/>
+    <w:lsdException w:name="Light Shading" w:uiPriority="60"/>
+    <w:lsdException w:name="Light List" w:uiPriority="61"/>
+    <w:lsdException w:name="Light Grid" w:uiPriority="62"/>
+    <w:lsdException w:name="Medium Shading 1" w:uiPriority="63"/>
+    <w:lsdException w:name="Medium Shading 2" w:uiPriority="64"/>
+    <w:lsdException w:name="Medium List 1" w:uiPriority="65"/>
+    <w:lsdException w:name="Medium List 2" w:uiPriority="66"/>
+    <w:lsdException w:name="Medium Grid 1" w:uiPriority="67"/>
+    <w:lsdException w:name="Medium Grid 2" w:uiPriority="68"/>
+    <w:lsdException w:name="Medium Grid 3" w:uiPriority="69"/>
+    <w:lsdException w:name="Dark List" w:uiPriority="70"/>
+    <w:lsdException w:name="Colorful Shading" w:uiPriority="71"/>
+    <w:lsdException w:name="Colorful List" w:uiPriority="72"/>
+    <w:lsdException w:name="Colorful Grid" w:uiPriority="73"/>
+    <w:lsdException w:name="Light Shading Accent 1" w:uiPriority="60"/>
+    <w:lsdException w:name="Light List Accent 1" w:uiPriority="61"/>
+    <w:lsdException w:name="Light Grid Accent 1" w:uiPriority="62"/>
+    <w:lsdException w:name="Medium Shading 1 Accent 1" w:uiPriority="63"/>
+    <w:lsdException w:name="Medium Shading 2 Accent 1" w:uiPriority="64"/>
+    <w:lsdException w:name="Medium List 1 Accent 1" w:uiPriority="65"/>
+    <w:lsdException w:name="Revision" w:semiHidden="1"/>
+    <w:lsdException w:name="List Paragraph" w:uiPriority="34" w:qFormat="1"/>
+    <w:lsdException w:name="Quote" w:uiPriority="29" w:qFormat="1"/>
+    <w:lsdException w:name="Intense Quote" w:uiPriority="30" w:qFormat="1"/>
+    <w:lsdException w:name="Medium List 2 Accent 1" w:uiPriority="66"/>
+    <w:lsdException w:name="Medium Grid 1 Accent 1" w:uiPriority="67"/>
+    <w:lsdException w:name="Medium Grid 2 Accent 1" w:uiPriority="68"/>
+    <w:lsdException w:name="Medium Grid 3 Accent 1" w:uiPriority="69"/>
+    <w:lsdException w:name="Dark List Accent 1" w:uiPriority="70"/>
+    <w:lsdException w:name="Colorful Shading Accent 1" w:uiPriority="71"/>
+    <w:lsdException w:name="Colorful List Accent 1" w:uiPriority="72"/>
+    <w:lsdException w:name="Colorful Grid Accent 1" w:uiPriority="73"/>
+    <w:lsdException w:name="Light Shading Accent 2" w:uiPriority="60"/>
+    <w:lsdException w:name="Light List Accent 2" w:uiPriority="61"/>
+    <w:lsdException w:name="Light Grid Accent 2" w:uiPriority="62"/>
+    <w:lsdException w:name="Medium Shading 1 Accent 2" w:uiPriority="63"/>
+    <w:lsdException w:name="Medium Shading 2 Accent 2" w:uiPriority="64"/>
+    <w:lsdException w:name="Medium List 1 Accent 2" w:uiPriority="65"/>
+    <w:lsdException w:name="Medium List 2 Accent 2" w:uiPriority="66"/>
+    <w:lsdException w:name="Medium Grid 1 Accent 2" w:uiPriority="67"/>
+    <w:lsdException w:name="Medium Grid 2 Accent 2" w:uiPriority="68"/>
+    <w:lsdException w:name="Medium Grid 3 Accent 2" w:uiPriority="69"/>
+    <w:lsdException w:name="Dark List Accent 2" w:uiPriority="70"/>
+    <w:lsdException w:name="Colorful Shading Accent 2" w:uiPriority="71"/>
+    <w:lsdException w:name="Colorful List Accent 2" w:uiPriority="72"/>
+    <w:lsdException w:name="Colorful Grid Accent 2" w:uiPriority="73"/>
+    <w:lsdException w:name="Light Shading Accent 3" w:uiPriority="60"/>
+    <w:lsdException w:name="Light List Accent 3" w:uiPriority="61"/>
+    <w:lsdException w:name="Light Grid Accent 3" w:uiPriority="62"/>
+    <w:lsdException w:name="Medium Shading 1 Accent 3" w:uiPriority="63"/>
+    <w:lsdException w:name="Medium Shading 2 Accent 3" w:uiPriority="64"/>
+    <w:lsdException w:name="Medium List 1 Accent 3" w:uiPriority="65"/>
+    <w:lsdException w:name="Medium List 2 Accent 3" w:uiPriority="66"/>
+    <w:lsdException w:name="Medium Grid 1 Accent 3" w:uiPriority="67"/>
+    <w:lsdException w:name="Medium Grid 2 Accent 3" w:uiPriority="68"/>
+    <w:lsdException w:name="Medium Grid 3 Accent 3" w:uiPriority="69"/>
+    <w:lsdException w:name="Dark List Accent 3" w:uiPriority="70"/>
+    <w:lsdException w:name="Colorful Shading Accent 3" w:uiPriority="71"/>
+    <w:lsdException w:name="Colorful List Accent 3" w:uiPriority="72"/>
+    <w:lsdException w:name="Colorful Grid Accent 3" w:uiPriority="73"/>
+    <w:lsdException w:name="Light Shading Accent 4" w:uiPriority="60"/>
+    <w:lsdException w:name="Light List Accent 4" w:uiPriority="61"/>
+    <w:lsdException w:name="Light Grid Accent 4" w:uiPriority="62"/>
+    <w:lsdException w:name="Medium Shading 1 Accent 4" w:uiPriority="63"/>
+    <w:lsdException w:name="Medium Shading 2 Accent 4" w:uiPriority="64"/>
+    <w:lsdException w:name="Medium List 1 Accent 4" w:uiPriority="65"/>
+    <w:lsdException w:name="Medium List 2 Accent 4" w:uiPriority="66"/>
+    <w:lsdException w:name="Medium Grid 1 Accent 4" w:uiPriority="67"/>
+    <w:lsdException w:name="Medium Grid 2 Accent 4" w:uiPriority="68"/>
+    <w:lsdException w:name="Medium Grid 3 Accent 4" w:uiPriority="69"/>
+    <w:lsdException w:name="Dark List Accent 4" w:uiPriority="70"/>
+    <w:lsdException w:name="Colorful Shading Accent 4" w:uiPriority="71"/>
+    <w:lsdException w:name="Colorful List Accent 4" w:uiPriority="72"/>
+    <w:lsdException w:name="Colorful Grid Accent 4" w:uiPriority="73"/>
+    <w:lsdException w:name="Light Shading Accent 5" w:uiPriority="60"/>
+    <w:lsdException w:name="Light List Accent 5" w:uiPriority="61"/>
+    <w:lsdException w:name="Light Grid Accent 5" w:uiPriority="62"/>
+    <w:lsdException w:name="Medium Shading 1 Accent 5" w:uiPriority="63"/>
+    <w:lsdException w:name="Medium Shading 2 Accent 5" w:uiPriority="64"/>
+    <w:lsdException w:name="Medium List 1 Accent 5" w:uiPriority="65"/>
+    <w:lsdException w:name="Medium List 2 Accent 5" w:uiPriority="66"/>
+    <w:lsdException w:name="Medium Grid 1 Accent 5" w:uiPriority="67"/>
+    <w:lsdException w:name="Medium Grid 2 Accent 5" w:uiPriority="68"/>
+    <w:lsdException w:name="Medium Grid 3 Accent 5" w:uiPriority="69"/>
+    <w:lsdException w:name="Dark List Accent 5" w:uiPriority="70"/>
+    <w:lsdException w:name="Colorful Shading Accent 5" w:uiPriority="71"/>
+    <w:lsdException w:name="Colorful List Accent 5" w:uiPriority="72"/>
+    <w:lsdException w:name="Colorful Grid Accent 5" w:uiPriority="73"/>
+    <w:lsdException w:name="Light Shading Accent 6" w:uiPriority="60"/>
+    <w:lsdException w:name="Light List Accent 6" w:uiPriority="61"/>
+    <w:lsdException w:name="Light Grid Accent 6" w:uiPriority="62"/>
+    <w:lsdException w:name="Medium Shading 1 Accent 6" w:uiPriority="63"/>
+    <w:lsdException w:name="Medium Shading 2 Accent 6" w:uiPriority="64"/>
+    <w:lsdException w:name="Medium List 1 Accent 6" w:uiPriority="65"/>
+    <w:lsdException w:name="Medium List 2 Accent 6" w:uiPriority="66"/>
+    <w:lsdException w:name="Medium Grid 1 Accent 6" w:uiPriority="67"/>
+    <w:lsdException w:name="Medium Grid 2 Accent 6" w:uiPriority="68"/>
+    <w:lsdException w:name="Medium Grid 3 Accent 6" w:uiPriority="69"/>
+    <w:lsdException w:name="Dark List Accent 6" w:uiPriority="70"/>
+    <w:lsdException w:name="Colorful Shading Accent 6" w:uiPriority="71"/>
+    <w:lsdException w:name="Colorful List Accent 6" w:uiPriority="72"/>
+    <w:lsdException w:name="Colorful Grid Accent 6" w:uiPriority="73"/>
+    <w:lsdException w:name="Subtle Emphasis" w:uiPriority="19" w:qFormat="1"/>
+    <w:lsdException w:name="Intense Emphasis" w:uiPriority="21" w:qFormat="1"/>
+    <w:lsdException w:name="Subtle Reference" w:uiPriority="31" w:qFormat="1"/>
+    <w:lsdException w:name="Intense Reference" w:uiPriority="32" w:qFormat="1"/>
+    <w:lsdException w:name="Book Title" w:uiPriority="33" w:qFormat="1"/>
+    <w:lsdException w:name="Bibliography" w:semiHidden="1" w:uiPriority="37" w:unhideWhenUsed="1"/>
+    <w:lsdException w:name="TOC Heading" w:semiHidden="1" w:uiPriority="39" w:unhideWhenUsed="1" w:qFormat="1"/>
+    <w:lsdException w:name="Plain Table 1" w:uiPriority="41"/>
+    <w:lsdException w:name="Plain Table 2" w:uiPriority="42"/>
+    <w:lsdException w:name="Plain Table 3" w:uiPriority="43"/>
+    <w:lsdException w:name="Plain Table 4" w:uiPriority="44"/>
+    <w:lsdException w:name="Plain Table 5" w:uiPriority="45"/>
+    <w:lsdException w:name="Grid Table Light" w:uiPriority="40"/>
+    <w:lsdException w:name="Grid Table 1 Light" w:uiPriority="46"/>
+    <w:lsdException w:name="Grid Table 2" w:uiPriority="47"/>
+    <w:lsdException w:name="Grid Table 3" w:uiPriority="48"/>
+    <w:lsdException w:name="Grid Table 4" w:uiPriority="49"/>
+    <w:lsdException w:name="Grid Table 5 Dark" w:uiPriority="50"/>
+    <w:lsdException w:name="Grid Table 6 Colorful" w:uiPriority="51"/>
+    <w:lsdException w:name="Grid Table 7 Colorful" w:uiPriority="52"/>
+    <w:lsdException w:name="Grid Table 1 Light Accent 1" w:uiPriority="46"/>
+    <w:lsdException w:name="Grid Table 2 Accent 1" w:uiPriority="47"/>
+    <w:lsdException w:name="Grid Table 3 Accent 1" w:uiPriority="48"/>
+    <w:lsdException w:name="Grid Table 4 Accent 1" w:uiPriority="49"/>
+    <w:lsdException w:name="Grid Table 5 Dark Accent 1" w:uiPriority="50"/>
+    <w:lsdException w:name="Grid Table 6 Colorful Accent 1" w:uiPriority="51"/>
+    <w:lsdException w:name="Grid Table 7 Colorful Accent 1" w:uiPriority="52"/>
+    <w:lsdException w:name="Grid Table 1 Light Accent 2" w:uiPriority="46"/>
+    <w:lsdException w:name="Grid Table 2 Accent 2" w:uiPriority="47"/>
+    <w:lsdException w:name="Grid Table 3 Accent 2" w:uiPriority="48"/>
+    <w:lsdException w:name="Grid Table 4 Accent 2" w:uiPriority="49"/>
+    <w:lsdException w:name="Grid Table 5 Dark Accent 2" w:uiPriority="50"/>
+    <w:lsdException w:name="Grid Table 6 Colorful Accent 2" w:uiPriority="51"/>
+    <w:lsdException w:name="Grid Table 7 Colorful Accent 2" w:uiPriority="52"/>
+    <w:lsdException w:name="Grid Table 1 Light Accent 3" w:uiPriority="46"/>
+    <w:lsdException w:name="Grid Table 2 Accent 3" w:uiPriority="47"/>
+    <w:lsdException w:name="Grid Table 3 Accent 3" w:uiPriority="48"/>
+    <w:lsdException w:name="Grid Table 4 Accent 3" w:uiPriority="49"/>
+    <w:lsdException w:name="Grid Table 5 Dark Accent 3" w:uiPriority="50"/>
+    <w:lsdException w:name="Grid Table 6 Colorful Accent 3" w:uiPriority="51"/>
+    <w:lsdException w:name="Grid Table 7 Colorful Accent 3" w:uiPriority="52"/>
+    <w:lsdException w:name="Grid Table 1 Light Accent 4" w:uiPriority="46"/>
+    <w:lsdException w:name="Grid Table 2 Accent 4" w:uiPriority="47"/>
+    <w:lsdException w:name="Grid Table 3 Accent 4" w:uiPriority="48"/>
+    <w:lsdException w:name="Grid Table 4 Accent 4" w:uiPriority="49"/>
+    <w:lsdException w:name="Grid Table 5 Dark Accent 4" w:uiPriority="50"/>
+    <w:lsdException w:name="Grid Table 6 Colorful Accent 4" w:uiPriority="51"/>
+    <w:lsdException w:name="Grid Table 7 Colorful Accent 4" w:uiPriority="52"/>
+    <w:lsdException w:name="Grid Table 1 Light Accent 5" w:uiPriority="46"/>
+    <w:lsdException w:name="Grid Table 2 Accent 5" w:uiPriority="47"/>
+    <w:lsdException w:name="Grid Table 3 Accent 5" w:uiPriority="48"/>
+    <w:lsdException w:name="Grid Table 4 Accent 5" w:uiPriority="49"/>
+    <w:lsdException w:name="Grid Table 5 Dark Accent 5" w:uiPriority="50"/>
+    <w:lsdException w:name="Grid Table 6 Colorful Accent 5" w:uiPriority="51"/>
+    <w:lsdException w:name="Grid Table 7 Colorful Accent 5" w:uiPriority="52"/>
+    <w:lsdException w:name="Grid Table 1 Light Accent 6" w:uiPriority="46"/>
+    <w:lsdException w:name="Grid Table 2 Accent 6" w:uiPriority="47"/>
+    <w:lsdException w:name="Grid Table 3 Accent 6" w:uiPriority="48"/>
+    <w:lsdException w:name="Grid Table 4 Accent 6" w:uiPriority="49"/>
+    <w:lsdException w:name="Grid Table 5 Dark Accent 6" w:uiPriority="50"/>
+    <w:lsdException w:name="Grid Table 6 Colorful Accent 6" w:uiPriority="51"/>
+    <w:lsdException w:name="Grid Table 7 Colorful Accent 6" w:uiPriority="52"/>
+    <w:lsdException w:name="List Table 1 Light" w:uiPriority="46"/>
+    <w:lsdException w:name="List Table 2" w:uiPriority="47"/>
+    <w:lsdException w:name="List Table 3" w:uiPriority="48"/>
+    <w:lsdException w:name="List Table 4" w:uiPriority="49"/>
+    <w:lsdException w:name="List Table 5 Dark" w:uiPriority="50"/>
+    <w:lsdException w:name="List Table 6 Colorful" w:uiPriority="51"/>
+    <w:lsdException w:name="List Table 7 Colorful" w:uiPriority="52"/>
+    <w:lsdException w:name="List Table 1 Light Accent 1" w:uiPriority="46"/>
+    <w:lsdException w:name="List Table 2 Accent 1" w:uiPriority="47"/>
+    <w:lsdException w:name="List Table 3 Accent 1" w:uiPriority="48"/>
+    <w:lsdException w:name="List Table 4 Accent 1" w:uiPriority="49"/>
+    <w:lsdException w:name="List Table 5 Dark Accent 1" w:uiPriority="50"/>
+    <w:lsdException w:name="List Table 6 Colorful Accent 1" w:uiPriority="51"/>
+    <w:lsdException w:name="List Table 7 Colorful Accent 1" w:uiPriority="52"/>
+    <w:lsdException w:name="List Table 1 Light Accent 2" w:uiPriority="46"/>
+    <w:lsdException w:name="List Table 2 Accent 2" w:uiPriority="47"/>
+    <w:lsdException w:name="List Table 3 Accent 2" w:uiPriority="48"/>
+    <w:lsdException w:name="List Table 4 Accent 2" w:uiPriority="49"/>
+    <w:lsdException w:name="List Table 5 Dark Accent 2" w:uiPriority="50"/>
+    <w:lsdException w:name="List Table 6 Colorful Accent 2" w:uiPriority="51"/>
+    <w:lsdException w:name="List Table 7 Colorful Accent 2" w:uiPriority="52"/>
+    <w:lsdException w:name="List Table 1 Light Accent 3" w:uiPriority="46"/>
+    <w:lsdException w:name="List Table 2 Accent 3" w:uiPriority="47"/>
+    <w:lsdException w:name="List Table 3 Accent 3" w:uiPriority="48"/>
+    <w:lsdException w:name="List Table 4 Accent 3" w:uiPriority="49"/>
+    <w:lsdException w:name="List Table 5 Dark Accent 3" w:uiPriority="50"/>
+    <w:lsdException w:name="List Table 6 Colorful Accent 3" w:uiPriority="51"/>
+    <w:lsdException w:name="List Table 7 Colorful Accent 3" w:uiPriority="52"/>
+    <w:lsdException w:name="List Table 1 Light Accent 4" w:uiPriority="46"/>
+    <w:lsdException w:name="List Table 2 Accent 4" w:uiPriority="47"/>
+    <w:lsdException w:name="List Table 3 Accent 4" w:uiPriority="48"/>
+    <w:lsdException w:name="List Table 4 Accent 4" w:uiPriority="49"/>
+    <w:lsdException w:name="List Table 5 Dark Accent 4" w:uiPriority="50"/>
+    <w:lsdException w:name="List Table 6 Colorful Accent 4" w:uiPriority="51"/>
+    <w:lsdException w:name="List Table 7 Colorful Accent 4" w:uiPriority="52"/>
+    <w:lsdException w:name="List Table 1 Light Accent 5" w:uiPriority="46"/>
+    <w:lsdException w:name="List Table 2 Accent 5" w:uiPriority="47"/>
+    <w:lsdException w:name="List Table 3 Accent 5" w:uiPriority="48"/>
+    <w:lsdException w:name="List Table 4 Accent 5" w:uiPriority="49"/>
+    <w:lsdException w:name="List Table 5 Dark Accent 5" w:uiPriority="50"/>
+    <w:lsdException w:name="List Table 6 Colorful Accent 5" w:uiPriority="51"/>
+    <w:lsdException w:name="List Table 7 Colorful Accent 5" w:uiPriority="52"/>
+    <w:lsdException w:name="List Table 1 Light Accent 6" w:uiPriority="46"/>
+    <w:lsdException w:name="List Table 2 Accent 6" w:uiPriority="47"/>
+    <w:lsdException w:name="List Table 3 Accent 6" w:uiPriority="48"/>
+    <w:lsdException w:name="List Table 4 Accent 6" w:uiPriority="49"/>
+    <w:lsdException w:name="List Table 5 Dark Accent 6" w:uiPriority="50"/>
+    <w:lsdException w:name="List Table 6 Colorful Accent 6" w:uiPriority="51"/>
+    <w:lsdException w:name="List Table 7 Colorful Accent 6" w:uiPriority="52"/>
   </w:latentStyles>
   <w:style w:type="paragraph" w:default="1" w:styleId="Normal">
     <w:name w:val="Normal"/>

</xml_diff>